<commit_message>
update progress report 1 jp
udpate progress report 1 jp
</commit_message>
<xml_diff>
--- a/WIP/Users/MaiTTT/BL_Progress_Report1_Week01_JP.docx
+++ b/WIP/Users/MaiTTT/BL_Progress_Report1_Week01_JP.docx
@@ -19,12 +19,6 @@
         <w:gridCol w:w="2787"/>
       </w:tblGrid>
       <w:tr>
-        <w:tblPrEx>
-          <w:tblCellMar>
-            <w:top w:w="0" w:type="dxa"/>
-            <w:bottom w:w="0" w:type="dxa"/>
-          </w:tblCellMar>
-        </w:tblPrEx>
         <w:trPr>
           <w:cantSplit/>
           <w:trHeight w:val="450"/>
@@ -52,12 +46,6 @@
               <w:gridCol w:w="6500"/>
             </w:tblGrid>
             <w:tr>
-              <w:tblPrEx>
-                <w:tblCellMar>
-                  <w:top w:w="0" w:type="dxa"/>
-                  <w:bottom w:w="0" w:type="dxa"/>
-                </w:tblCellMar>
-              </w:tblPrEx>
               <w:trPr>
                 <w:trHeight w:val="1737"/>
               </w:trPr>
@@ -171,10 +159,6 @@
             <w:insideH w:val="dotted" w:sz="4" w:space="0" w:color="auto"/>
             <w:insideV w:val="dotted" w:sz="4" w:space="0" w:color="auto"/>
           </w:tblBorders>
-          <w:tblCellMar>
-            <w:top w:w="0" w:type="dxa"/>
-            <w:bottom w:w="0" w:type="dxa"/>
-          </w:tblCellMar>
         </w:tblPrEx>
         <w:tc>
           <w:tcPr>
@@ -216,7 +200,6 @@
             <w:pPr>
               <w:pStyle w:val="Bang"/>
               <w:rPr>
-                <w:rFonts w:hint="eastAsia"/>
                 <w:lang w:eastAsia="ja-JP"/>
               </w:rPr>
             </w:pPr>
@@ -275,10 +258,6 @@
             <w:insideH w:val="dotted" w:sz="4" w:space="0" w:color="auto"/>
             <w:insideV w:val="dotted" w:sz="4" w:space="0" w:color="auto"/>
           </w:tblBorders>
-          <w:tblCellMar>
-            <w:top w:w="0" w:type="dxa"/>
-            <w:bottom w:w="0" w:type="dxa"/>
-          </w:tblCellMar>
         </w:tblPrEx>
         <w:tc>
           <w:tcPr>
@@ -321,23 +300,7 @@
               <w:pStyle w:val="Bang"/>
             </w:pPr>
             <w:r>
-              <w:t xml:space="preserve">Trinh </w:t>
-            </w:r>
-            <w:proofErr w:type="spellStart"/>
-            <w:r>
-              <w:t>Thi</w:t>
-            </w:r>
-            <w:proofErr w:type="spellEnd"/>
-            <w:r>
-              <w:t xml:space="preserve"> </w:t>
-            </w:r>
-            <w:proofErr w:type="spellStart"/>
-            <w:r>
-              <w:t>Tuyet</w:t>
-            </w:r>
-            <w:proofErr w:type="spellEnd"/>
-            <w:r>
-              <w:t xml:space="preserve"> Mai</w:t>
+              <w:t>Trinh Thi Tuyet Mai</w:t>
             </w:r>
           </w:p>
         </w:tc>
@@ -382,15 +345,7 @@
               <w:pStyle w:val="Bang"/>
             </w:pPr>
             <w:r>
-              <w:t xml:space="preserve">Nguyen </w:t>
-            </w:r>
-            <w:proofErr w:type="spellStart"/>
-            <w:r>
-              <w:t>Thanh</w:t>
-            </w:r>
-            <w:proofErr w:type="spellEnd"/>
-            <w:r>
-              <w:t xml:space="preserve"> Nam</w:t>
+              <w:t>Nguyen Thanh Nam</w:t>
             </w:r>
           </w:p>
         </w:tc>
@@ -405,10 +360,6 @@
             <w:insideH w:val="dotted" w:sz="4" w:space="0" w:color="auto"/>
             <w:insideV w:val="dotted" w:sz="4" w:space="0" w:color="auto"/>
           </w:tblBorders>
-          <w:tblCellMar>
-            <w:top w:w="0" w:type="dxa"/>
-            <w:bottom w:w="0" w:type="dxa"/>
-          </w:tblCellMar>
         </w:tblPrEx>
         <w:trPr>
           <w:cantSplit/>
@@ -499,7 +450,6 @@
             <w:pPr>
               <w:pStyle w:val="Bang"/>
             </w:pPr>
-            <w:proofErr w:type="spellStart"/>
             <w:r>
               <w:rPr>
                 <w:rStyle w:val="shorttext"/>
@@ -507,7 +457,6 @@
               </w:rPr>
               <w:t>スーパーバイザ</w:t>
             </w:r>
-            <w:proofErr w:type="spellEnd"/>
             <w:r>
               <w:rPr>
                 <w:rStyle w:val="shorttext"/>
@@ -528,10 +477,6 @@
             <w:insideH w:val="dotted" w:sz="4" w:space="0" w:color="auto"/>
             <w:insideV w:val="dotted" w:sz="4" w:space="0" w:color="auto"/>
           </w:tblBorders>
-          <w:tblCellMar>
-            <w:top w:w="0" w:type="dxa"/>
-            <w:bottom w:w="0" w:type="dxa"/>
-          </w:tblCellMar>
         </w:tblPrEx>
         <w:trPr>
           <w:cantSplit/>
@@ -662,12 +607,6 @@
         <w:gridCol w:w="4347"/>
       </w:tblGrid>
       <w:tr>
-        <w:tblPrEx>
-          <w:tblCellMar>
-            <w:top w:w="0" w:type="dxa"/>
-            <w:bottom w:w="0" w:type="dxa"/>
-          </w:tblCellMar>
-        </w:tblPrEx>
         <w:trPr>
           <w:trHeight w:val="410"/>
         </w:trPr>
@@ -681,7 +620,6 @@
             <w:pPr>
               <w:pStyle w:val="headingbang"/>
               <w:rPr>
-                <w:rFonts w:hint="eastAsia"/>
                 <w:lang w:eastAsia="ja-JP"/>
               </w:rPr>
             </w:pPr>
@@ -734,12 +672,6 @@
         </w:tc>
       </w:tr>
       <w:tr>
-        <w:tblPrEx>
-          <w:tblCellMar>
-            <w:top w:w="0" w:type="dxa"/>
-            <w:bottom w:w="0" w:type="dxa"/>
-          </w:tblCellMar>
-        </w:tblPrEx>
         <w:trPr>
           <w:trHeight w:val="410"/>
         </w:trPr>
@@ -788,12 +720,6 @@
         </w:tc>
       </w:tr>
       <w:tr>
-        <w:tblPrEx>
-          <w:tblCellMar>
-            <w:top w:w="0" w:type="dxa"/>
-            <w:bottom w:w="0" w:type="dxa"/>
-          </w:tblCellMar>
-        </w:tblPrEx>
         <w:trPr>
           <w:trHeight w:val="410"/>
         </w:trPr>
@@ -842,12 +768,6 @@
         </w:tc>
       </w:tr>
       <w:tr>
-        <w:tblPrEx>
-          <w:tblCellMar>
-            <w:top w:w="0" w:type="dxa"/>
-            <w:bottom w:w="0" w:type="dxa"/>
-          </w:tblCellMar>
-        </w:tblPrEx>
         <w:trPr>
           <w:trHeight w:val="410"/>
         </w:trPr>
@@ -900,71 +820,12 @@
               <w:pStyle w:val="Bang"/>
             </w:pPr>
             <w:r>
-              <w:t xml:space="preserve">Nguyen </w:t>
-            </w:r>
-            <w:proofErr w:type="spellStart"/>
-            <w:r>
-              <w:t>Thanh</w:t>
-            </w:r>
-            <w:proofErr w:type="spellEnd"/>
-            <w:r>
-              <w:t xml:space="preserve"> Nam, Trinh </w:t>
-            </w:r>
-            <w:proofErr w:type="spellStart"/>
-            <w:r>
-              <w:t>Thi</w:t>
-            </w:r>
-            <w:proofErr w:type="spellEnd"/>
-            <w:r>
-              <w:t xml:space="preserve"> </w:t>
-            </w:r>
-            <w:proofErr w:type="spellStart"/>
-            <w:r>
-              <w:t>Tuyet</w:t>
-            </w:r>
-            <w:proofErr w:type="spellEnd"/>
-            <w:r>
-              <w:t xml:space="preserve"> Mai, Nguyen Le Tuan </w:t>
-            </w:r>
-            <w:proofErr w:type="spellStart"/>
-            <w:r>
-              <w:t>Cuong</w:t>
-            </w:r>
-            <w:proofErr w:type="spellEnd"/>
-            <w:r>
-              <w:t xml:space="preserve">, Bui </w:t>
-            </w:r>
-            <w:proofErr w:type="spellStart"/>
-            <w:r>
-              <w:t>Bich</w:t>
-            </w:r>
-            <w:proofErr w:type="spellEnd"/>
-            <w:r>
-              <w:t xml:space="preserve"> Phuong, Tran </w:t>
-            </w:r>
-            <w:proofErr w:type="spellStart"/>
-            <w:r>
-              <w:t>Tu</w:t>
-            </w:r>
-            <w:proofErr w:type="spellEnd"/>
-            <w:r>
-              <w:t xml:space="preserve"> </w:t>
-            </w:r>
-            <w:proofErr w:type="spellStart"/>
-            <w:r>
-              <w:t>Anh</w:t>
-            </w:r>
-            <w:proofErr w:type="spellEnd"/>
+              <w:t>Nguyen Thanh Nam, Trinh Thi Tuyet Mai, Nguyen Le Tuan Cuong, Bui Bich Phuong, Tran Tu Anh</w:t>
+            </w:r>
           </w:p>
         </w:tc>
       </w:tr>
       <w:tr>
-        <w:tblPrEx>
-          <w:tblCellMar>
-            <w:top w:w="0" w:type="dxa"/>
-            <w:bottom w:w="0" w:type="dxa"/>
-          </w:tblCellMar>
-        </w:tblPrEx>
         <w:trPr>
           <w:trHeight w:val="410"/>
         </w:trPr>
@@ -1030,12 +891,6 @@
         </w:tc>
       </w:tr>
       <w:tr>
-        <w:tblPrEx>
-          <w:tblCellMar>
-            <w:top w:w="0" w:type="dxa"/>
-            <w:bottom w:w="0" w:type="dxa"/>
-          </w:tblCellMar>
-        </w:tblPrEx>
         <w:trPr>
           <w:trHeight w:val="410"/>
         </w:trPr>
@@ -1081,12 +936,6 @@
         </w:tc>
       </w:tr>
       <w:tr>
-        <w:tblPrEx>
-          <w:tblCellMar>
-            <w:top w:w="0" w:type="dxa"/>
-            <w:bottom w:w="0" w:type="dxa"/>
-          </w:tblCellMar>
-        </w:tblPrEx>
         <w:trPr>
           <w:trHeight w:val="410"/>
         </w:trPr>
@@ -1135,12 +984,6 @@
         </w:tc>
       </w:tr>
       <w:tr>
-        <w:tblPrEx>
-          <w:tblCellMar>
-            <w:top w:w="0" w:type="dxa"/>
-            <w:bottom w:w="0" w:type="dxa"/>
-          </w:tblCellMar>
-        </w:tblPrEx>
         <w:trPr>
           <w:trHeight w:val="410"/>
         </w:trPr>
@@ -1401,12 +1244,6 @@
         <w:gridCol w:w="1383"/>
       </w:tblGrid>
       <w:tr>
-        <w:tblPrEx>
-          <w:tblCellMar>
-            <w:top w:w="0" w:type="dxa"/>
-            <w:bottom w:w="0" w:type="dxa"/>
-          </w:tblCellMar>
-        </w:tblPrEx>
         <w:tc>
           <w:tcPr>
             <w:tcW w:w="2847" w:type="dxa"/>
@@ -1452,7 +1289,6 @@
             <w:pPr>
               <w:pStyle w:val="headingbang"/>
               <w:rPr>
-                <w:rFonts w:hint="eastAsia"/>
                 <w:lang w:eastAsia="ja-JP"/>
               </w:rPr>
             </w:pPr>
@@ -1534,12 +1370,6 @@
         </w:tc>
       </w:tr>
       <w:tr>
-        <w:tblPrEx>
-          <w:tblCellMar>
-            <w:top w:w="0" w:type="dxa"/>
-            <w:bottom w:w="0" w:type="dxa"/>
-          </w:tblCellMar>
-        </w:tblPrEx>
         <w:tc>
           <w:tcPr>
             <w:tcW w:w="2847" w:type="dxa"/>
@@ -1576,13 +1406,8 @@
               <w:pStyle w:val="Bang"/>
             </w:pPr>
             <w:r>
-              <w:t xml:space="preserve">Nguyen Le Tuan </w:t>
-            </w:r>
-            <w:proofErr w:type="spellStart"/>
-            <w:r>
-              <w:t>Cuong</w:t>
-            </w:r>
-            <w:proofErr w:type="spellEnd"/>
+              <w:t>Nguyen Le Tuan Cuong</w:t>
+            </w:r>
           </w:p>
         </w:tc>
         <w:tc>
@@ -1655,12 +1480,6 @@
         </w:tc>
       </w:tr>
       <w:tr>
-        <w:tblPrEx>
-          <w:tblCellMar>
-            <w:top w:w="0" w:type="dxa"/>
-            <w:bottom w:w="0" w:type="dxa"/>
-          </w:tblCellMar>
-        </w:tblPrEx>
         <w:tc>
           <w:tcPr>
             <w:tcW w:w="2847" w:type="dxa"/>
@@ -1706,15 +1525,7 @@
               <w:pStyle w:val="Bang"/>
             </w:pPr>
             <w:r>
-              <w:t xml:space="preserve">Nguyen </w:t>
-            </w:r>
-            <w:proofErr w:type="spellStart"/>
-            <w:r>
-              <w:t>Thanh</w:t>
-            </w:r>
-            <w:proofErr w:type="spellEnd"/>
-            <w:r>
-              <w:t xml:space="preserve"> Nam</w:t>
+              <w:t>Nguyen Thanh Nam</w:t>
             </w:r>
           </w:p>
         </w:tc>
@@ -1788,12 +1599,6 @@
         </w:tc>
       </w:tr>
       <w:tr>
-        <w:tblPrEx>
-          <w:tblCellMar>
-            <w:top w:w="0" w:type="dxa"/>
-            <w:bottom w:w="0" w:type="dxa"/>
-          </w:tblCellMar>
-        </w:tblPrEx>
         <w:tc>
           <w:tcPr>
             <w:tcW w:w="2847" w:type="dxa"/>
@@ -1842,23 +1647,7 @@
               <w:pStyle w:val="Bang"/>
             </w:pPr>
             <w:r>
-              <w:t xml:space="preserve">Trinh </w:t>
-            </w:r>
-            <w:proofErr w:type="spellStart"/>
-            <w:r>
-              <w:t>Thi</w:t>
-            </w:r>
-            <w:proofErr w:type="spellEnd"/>
-            <w:r>
-              <w:t xml:space="preserve"> </w:t>
-            </w:r>
-            <w:proofErr w:type="spellStart"/>
-            <w:r>
-              <w:t>Tuyet</w:t>
-            </w:r>
-            <w:proofErr w:type="spellEnd"/>
-            <w:r>
-              <w:t xml:space="preserve"> Mai</w:t>
+              <w:t>Trinh Thi Tuyet Mai</w:t>
             </w:r>
           </w:p>
         </w:tc>
@@ -1941,12 +1730,6 @@
         </w:tc>
       </w:tr>
       <w:tr>
-        <w:tblPrEx>
-          <w:tblCellMar>
-            <w:top w:w="0" w:type="dxa"/>
-            <w:bottom w:w="0" w:type="dxa"/>
-          </w:tblCellMar>
-        </w:tblPrEx>
         <w:tc>
           <w:tcPr>
             <w:tcW w:w="2847" w:type="dxa"/>
@@ -1983,23 +1766,7 @@
               <w:pStyle w:val="Bang"/>
             </w:pPr>
             <w:r>
-              <w:t xml:space="preserve">Trinh </w:t>
-            </w:r>
-            <w:proofErr w:type="spellStart"/>
-            <w:r>
-              <w:t>Thi</w:t>
-            </w:r>
-            <w:proofErr w:type="spellEnd"/>
-            <w:r>
-              <w:t xml:space="preserve"> </w:t>
-            </w:r>
-            <w:proofErr w:type="spellStart"/>
-            <w:r>
-              <w:t>Tuyet</w:t>
-            </w:r>
-            <w:proofErr w:type="spellEnd"/>
-            <w:r>
-              <w:t xml:space="preserve"> Mai</w:t>
+              <w:t>Trinh Thi Tuyet Mai</w:t>
             </w:r>
           </w:p>
         </w:tc>
@@ -2073,12 +1840,6 @@
         </w:tc>
       </w:tr>
       <w:tr>
-        <w:tblPrEx>
-          <w:tblCellMar>
-            <w:top w:w="0" w:type="dxa"/>
-            <w:bottom w:w="0" w:type="dxa"/>
-          </w:tblCellMar>
-        </w:tblPrEx>
         <w:tc>
           <w:tcPr>
             <w:tcW w:w="2847" w:type="dxa"/>
@@ -2115,23 +1876,7 @@
               <w:pStyle w:val="Bang"/>
             </w:pPr>
             <w:r>
-              <w:t xml:space="preserve">Trinh </w:t>
-            </w:r>
-            <w:proofErr w:type="spellStart"/>
-            <w:r>
-              <w:t>Thi</w:t>
-            </w:r>
-            <w:proofErr w:type="spellEnd"/>
-            <w:r>
-              <w:t xml:space="preserve"> </w:t>
-            </w:r>
-            <w:proofErr w:type="spellStart"/>
-            <w:r>
-              <w:t>Tuyet</w:t>
-            </w:r>
-            <w:proofErr w:type="spellEnd"/>
-            <w:r>
-              <w:t xml:space="preserve"> Mai</w:t>
+              <w:t>Trinh Thi Tuyet Mai</w:t>
             </w:r>
           </w:p>
         </w:tc>
@@ -2205,12 +1950,6 @@
         </w:tc>
       </w:tr>
       <w:tr>
-        <w:tblPrEx>
-          <w:tblCellMar>
-            <w:top w:w="0" w:type="dxa"/>
-            <w:bottom w:w="0" w:type="dxa"/>
-          </w:tblCellMar>
-        </w:tblPrEx>
         <w:tc>
           <w:tcPr>
             <w:tcW w:w="2847" w:type="dxa"/>
@@ -2256,13 +1995,8 @@
               <w:pStyle w:val="Bang"/>
             </w:pPr>
             <w:r>
-              <w:t xml:space="preserve">Nguyen Le Tuan </w:t>
-            </w:r>
-            <w:proofErr w:type="spellStart"/>
-            <w:r>
-              <w:t>Cuong</w:t>
-            </w:r>
-            <w:proofErr w:type="spellEnd"/>
+              <w:t>Nguyen Le Tuan Cuong</w:t>
+            </w:r>
           </w:p>
         </w:tc>
         <w:tc>
@@ -2338,12 +2072,6 @@
         </w:tc>
       </w:tr>
       <w:tr>
-        <w:tblPrEx>
-          <w:tblCellMar>
-            <w:top w:w="0" w:type="dxa"/>
-            <w:bottom w:w="0" w:type="dxa"/>
-          </w:tblCellMar>
-        </w:tblPrEx>
         <w:tc>
           <w:tcPr>
             <w:tcW w:w="2847" w:type="dxa"/>
@@ -2386,15 +2114,7 @@
               <w:pStyle w:val="Bang"/>
             </w:pPr>
             <w:r>
-              <w:t xml:space="preserve">Nguyen </w:t>
-            </w:r>
-            <w:proofErr w:type="spellStart"/>
-            <w:r>
-              <w:t>Thanh</w:t>
-            </w:r>
-            <w:proofErr w:type="spellEnd"/>
-            <w:r>
-              <w:t xml:space="preserve"> Nam</w:t>
+              <w:t>Nguyen Thanh Nam</w:t>
             </w:r>
           </w:p>
         </w:tc>
@@ -2477,12 +2197,6 @@
         </w:tc>
       </w:tr>
       <w:tr>
-        <w:tblPrEx>
-          <w:tblCellMar>
-            <w:top w:w="0" w:type="dxa"/>
-            <w:bottom w:w="0" w:type="dxa"/>
-          </w:tblCellMar>
-        </w:tblPrEx>
         <w:tc>
           <w:tcPr>
             <w:tcW w:w="2847" w:type="dxa"/>
@@ -2519,13 +2233,8 @@
               <w:pStyle w:val="Bang"/>
             </w:pPr>
             <w:r>
-              <w:t xml:space="preserve">Nguyen </w:t>
-            </w:r>
-            <w:proofErr w:type="spellStart"/>
-            <w:r>
-              <w:t>Thanh</w:t>
-            </w:r>
-            <w:proofErr w:type="spellEnd"/>
+              <w:t>Nguyen Thanh</w:t>
+            </w:r>
             <w:r>
               <w:t xml:space="preserve"> Nam</w:t>
             </w:r>
@@ -2613,12 +2322,6 @@
         </w:tc>
       </w:tr>
       <w:tr>
-        <w:tblPrEx>
-          <w:tblCellMar>
-            <w:top w:w="0" w:type="dxa"/>
-            <w:bottom w:w="0" w:type="dxa"/>
-          </w:tblCellMar>
-        </w:tblPrEx>
         <w:tc>
           <w:tcPr>
             <w:tcW w:w="2847" w:type="dxa"/>
@@ -2643,21 +2346,8 @@
               <w:pStyle w:val="Bang"/>
             </w:pPr>
             <w:r>
-              <w:t xml:space="preserve">Tran </w:t>
-            </w:r>
-            <w:proofErr w:type="spellStart"/>
-            <w:r>
-              <w:t>Tu</w:t>
-            </w:r>
-            <w:proofErr w:type="spellEnd"/>
-            <w:r>
-              <w:t xml:space="preserve"> </w:t>
-            </w:r>
-            <w:proofErr w:type="spellStart"/>
-            <w:r>
-              <w:t>Anh</w:t>
-            </w:r>
-            <w:proofErr w:type="spellEnd"/>
+              <w:t>Tran Tu Anh</w:t>
+            </w:r>
           </w:p>
         </w:tc>
         <w:tc>
@@ -2730,12 +2420,6 @@
         </w:tc>
       </w:tr>
       <w:tr>
-        <w:tblPrEx>
-          <w:tblCellMar>
-            <w:top w:w="0" w:type="dxa"/>
-            <w:bottom w:w="0" w:type="dxa"/>
-          </w:tblCellMar>
-        </w:tblPrEx>
         <w:tc>
           <w:tcPr>
             <w:tcW w:w="2847" w:type="dxa"/>
@@ -2766,21 +2450,7 @@
               <w:rPr>
                 <w:lang w:eastAsia="ja-JP"/>
               </w:rPr>
-              <w:t xml:space="preserve">Bui </w:t>
-            </w:r>
-            <w:proofErr w:type="spellStart"/>
-            <w:r>
-              <w:rPr>
-                <w:lang w:eastAsia="ja-JP"/>
-              </w:rPr>
-              <w:t>Bich</w:t>
-            </w:r>
-            <w:proofErr w:type="spellEnd"/>
-            <w:r>
-              <w:rPr>
-                <w:lang w:eastAsia="ja-JP"/>
-              </w:rPr>
-              <w:t xml:space="preserve"> Phuong</w:t>
+              <w:t>Bui Bich Phuong</w:t>
             </w:r>
           </w:p>
         </w:tc>
@@ -2854,12 +2524,6 @@
         </w:tc>
       </w:tr>
       <w:tr>
-        <w:tblPrEx>
-          <w:tblCellMar>
-            <w:top w:w="0" w:type="dxa"/>
-            <w:bottom w:w="0" w:type="dxa"/>
-          </w:tblCellMar>
-        </w:tblPrEx>
         <w:tc>
           <w:tcPr>
             <w:tcW w:w="2847" w:type="dxa"/>
@@ -2890,21 +2554,7 @@
               <w:rPr>
                 <w:lang w:eastAsia="ja-JP"/>
               </w:rPr>
-              <w:t xml:space="preserve">Bui </w:t>
-            </w:r>
-            <w:proofErr w:type="spellStart"/>
-            <w:r>
-              <w:rPr>
-                <w:lang w:eastAsia="ja-JP"/>
-              </w:rPr>
-              <w:t>Bich</w:t>
-            </w:r>
-            <w:proofErr w:type="spellEnd"/>
-            <w:r>
-              <w:rPr>
-                <w:lang w:eastAsia="ja-JP"/>
-              </w:rPr>
-              <w:t xml:space="preserve"> Phuong</w:t>
+              <w:t>Bui Bich Phuong</w:t>
             </w:r>
           </w:p>
         </w:tc>
@@ -2978,12 +2628,6 @@
         </w:tc>
       </w:tr>
       <w:tr>
-        <w:tblPrEx>
-          <w:tblCellMar>
-            <w:top w:w="0" w:type="dxa"/>
-            <w:bottom w:w="0" w:type="dxa"/>
-          </w:tblCellMar>
-        </w:tblPrEx>
         <w:tc>
           <w:tcPr>
             <w:tcW w:w="2847" w:type="dxa"/>
@@ -3014,21 +2658,7 @@
               <w:rPr>
                 <w:lang w:eastAsia="ja-JP"/>
               </w:rPr>
-              <w:t xml:space="preserve">Bui </w:t>
-            </w:r>
-            <w:proofErr w:type="spellStart"/>
-            <w:r>
-              <w:rPr>
-                <w:lang w:eastAsia="ja-JP"/>
-              </w:rPr>
-              <w:t>Bich</w:t>
-            </w:r>
-            <w:proofErr w:type="spellEnd"/>
-            <w:r>
-              <w:rPr>
-                <w:lang w:eastAsia="ja-JP"/>
-              </w:rPr>
-              <w:t xml:space="preserve"> Phuong</w:t>
+              <w:t>Bui Bich Phuong</w:t>
             </w:r>
           </w:p>
         </w:tc>
@@ -3135,12 +2765,6 @@
         <w:gridCol w:w="1563"/>
       </w:tblGrid>
       <w:tr>
-        <w:tblPrEx>
-          <w:tblCellMar>
-            <w:top w:w="0" w:type="dxa"/>
-            <w:bottom w:w="0" w:type="dxa"/>
-          </w:tblCellMar>
-        </w:tblPrEx>
         <w:tc>
           <w:tcPr>
             <w:tcW w:w="5547" w:type="dxa"/>
@@ -3198,12 +2822,6 @@
         </w:tc>
       </w:tr>
       <w:tr>
-        <w:tblPrEx>
-          <w:tblCellMar>
-            <w:top w:w="0" w:type="dxa"/>
-            <w:bottom w:w="0" w:type="dxa"/>
-          </w:tblCellMar>
-        </w:tblPrEx>
         <w:tc>
           <w:tcPr>
             <w:tcW w:w="5547" w:type="dxa"/>
@@ -3233,21 +2851,8 @@
               <w:pStyle w:val="Bang"/>
             </w:pPr>
             <w:r>
-              <w:t xml:space="preserve">Tran </w:t>
-            </w:r>
-            <w:proofErr w:type="spellStart"/>
-            <w:r>
-              <w:t>Tu</w:t>
-            </w:r>
-            <w:proofErr w:type="spellEnd"/>
-            <w:r>
-              <w:t xml:space="preserve"> </w:t>
-            </w:r>
-            <w:proofErr w:type="spellStart"/>
-            <w:r>
-              <w:t>Anh</w:t>
-            </w:r>
-            <w:proofErr w:type="spellEnd"/>
+              <w:t>Tran Tu Anh</w:t>
+            </w:r>
           </w:p>
         </w:tc>
         <w:tc>
@@ -3284,12 +2889,6 @@
         </w:tc>
       </w:tr>
       <w:tr>
-        <w:tblPrEx>
-          <w:tblCellMar>
-            <w:top w:w="0" w:type="dxa"/>
-            <w:bottom w:w="0" w:type="dxa"/>
-          </w:tblCellMar>
-        </w:tblPrEx>
         <w:tc>
           <w:tcPr>
             <w:tcW w:w="5547" w:type="dxa"/>
@@ -3319,21 +2918,8 @@
               <w:pStyle w:val="Bang"/>
             </w:pPr>
             <w:r>
-              <w:t xml:space="preserve">Tran </w:t>
-            </w:r>
-            <w:proofErr w:type="spellStart"/>
-            <w:r>
-              <w:t>Tu</w:t>
-            </w:r>
-            <w:proofErr w:type="spellEnd"/>
-            <w:r>
-              <w:t xml:space="preserve"> </w:t>
-            </w:r>
-            <w:proofErr w:type="spellStart"/>
-            <w:r>
-              <w:t>Anh</w:t>
-            </w:r>
-            <w:proofErr w:type="spellEnd"/>
+              <w:t>Tran Tu Anh</w:t>
+            </w:r>
           </w:p>
         </w:tc>
         <w:tc>
@@ -3358,12 +2944,6 @@
         </w:tc>
       </w:tr>
       <w:tr>
-        <w:tblPrEx>
-          <w:tblCellMar>
-            <w:top w:w="0" w:type="dxa"/>
-            <w:bottom w:w="0" w:type="dxa"/>
-          </w:tblCellMar>
-        </w:tblPrEx>
         <w:tc>
           <w:tcPr>
             <w:tcW w:w="5547" w:type="dxa"/>
@@ -3393,15 +2973,7 @@
               <w:pStyle w:val="Bang"/>
             </w:pPr>
             <w:r>
-              <w:t xml:space="preserve">Bui </w:t>
-            </w:r>
-            <w:proofErr w:type="spellStart"/>
-            <w:r>
-              <w:t>Bich</w:t>
-            </w:r>
-            <w:proofErr w:type="spellEnd"/>
-            <w:r>
-              <w:t xml:space="preserve"> Phuong</w:t>
+              <w:t>Bui Bich Phuong</w:t>
             </w:r>
           </w:p>
         </w:tc>
@@ -3439,12 +3011,6 @@
         </w:tc>
       </w:tr>
       <w:tr>
-        <w:tblPrEx>
-          <w:tblCellMar>
-            <w:top w:w="0" w:type="dxa"/>
-            <w:bottom w:w="0" w:type="dxa"/>
-          </w:tblCellMar>
-        </w:tblPrEx>
         <w:tc>
           <w:tcPr>
             <w:tcW w:w="5547" w:type="dxa"/>
@@ -3480,35 +3046,7 @@
               <w:rPr>
                 <w:lang w:eastAsia="ja-JP"/>
               </w:rPr>
-              <w:t xml:space="preserve">Trinh </w:t>
-            </w:r>
-            <w:proofErr w:type="spellStart"/>
-            <w:r>
-              <w:rPr>
-                <w:lang w:eastAsia="ja-JP"/>
-              </w:rPr>
-              <w:t>Thi</w:t>
-            </w:r>
-            <w:proofErr w:type="spellEnd"/>
-            <w:r>
-              <w:rPr>
-                <w:lang w:eastAsia="ja-JP"/>
-              </w:rPr>
-              <w:t xml:space="preserve"> </w:t>
-            </w:r>
-            <w:proofErr w:type="spellStart"/>
-            <w:r>
-              <w:rPr>
-                <w:lang w:eastAsia="ja-JP"/>
-              </w:rPr>
-              <w:t>Tuyet</w:t>
-            </w:r>
-            <w:proofErr w:type="spellEnd"/>
-            <w:r>
-              <w:rPr>
-                <w:lang w:eastAsia="ja-JP"/>
-              </w:rPr>
-              <w:t xml:space="preserve"> Mai</w:t>
+              <w:t>Trinh Thi Tuyet Mai</w:t>
             </w:r>
           </w:p>
         </w:tc>
@@ -3546,12 +3084,6 @@
         </w:tc>
       </w:tr>
       <w:tr>
-        <w:tblPrEx>
-          <w:tblCellMar>
-            <w:top w:w="0" w:type="dxa"/>
-            <w:bottom w:w="0" w:type="dxa"/>
-          </w:tblCellMar>
-        </w:tblPrEx>
         <w:tc>
           <w:tcPr>
             <w:tcW w:w="5547" w:type="dxa"/>
@@ -3587,35 +3119,7 @@
               <w:rPr>
                 <w:lang w:eastAsia="ja-JP"/>
               </w:rPr>
-              <w:t xml:space="preserve">Trinh </w:t>
-            </w:r>
-            <w:proofErr w:type="spellStart"/>
-            <w:r>
-              <w:rPr>
-                <w:lang w:eastAsia="ja-JP"/>
-              </w:rPr>
-              <w:t>Thi</w:t>
-            </w:r>
-            <w:proofErr w:type="spellEnd"/>
-            <w:r>
-              <w:rPr>
-                <w:lang w:eastAsia="ja-JP"/>
-              </w:rPr>
-              <w:t xml:space="preserve"> </w:t>
-            </w:r>
-            <w:proofErr w:type="spellStart"/>
-            <w:r>
-              <w:rPr>
-                <w:lang w:eastAsia="ja-JP"/>
-              </w:rPr>
-              <w:t>Tuyet</w:t>
-            </w:r>
-            <w:proofErr w:type="spellEnd"/>
-            <w:r>
-              <w:rPr>
-                <w:lang w:eastAsia="ja-JP"/>
-              </w:rPr>
-              <w:t xml:space="preserve"> Mai</w:t>
+              <w:t>Trinh Thi Tuyet Mai</w:t>
             </w:r>
           </w:p>
         </w:tc>
@@ -3641,12 +3145,6 @@
         </w:tc>
       </w:tr>
       <w:tr>
-        <w:tblPrEx>
-          <w:tblCellMar>
-            <w:top w:w="0" w:type="dxa"/>
-            <w:bottom w:w="0" w:type="dxa"/>
-          </w:tblCellMar>
-        </w:tblPrEx>
         <w:tc>
           <w:tcPr>
             <w:tcW w:w="5547" w:type="dxa"/>
@@ -3691,13 +3189,8 @@
               <w:pStyle w:val="Bang"/>
             </w:pPr>
             <w:r>
-              <w:t xml:space="preserve">Nguyen Le Tuan </w:t>
-            </w:r>
-            <w:proofErr w:type="spellStart"/>
-            <w:r>
-              <w:t>Cuong</w:t>
-            </w:r>
-            <w:proofErr w:type="spellEnd"/>
+              <w:t>Nguyen Le Tuan Cuong</w:t>
+            </w:r>
           </w:p>
         </w:tc>
         <w:tc>
@@ -3725,12 +3218,6 @@
         </w:tc>
       </w:tr>
       <w:tr>
-        <w:tblPrEx>
-          <w:tblCellMar>
-            <w:top w:w="0" w:type="dxa"/>
-            <w:bottom w:w="0" w:type="dxa"/>
-          </w:tblCellMar>
-        </w:tblPrEx>
         <w:tc>
           <w:tcPr>
             <w:tcW w:w="5547" w:type="dxa"/>
@@ -3772,15 +3259,7 @@
               <w:pStyle w:val="Bang"/>
             </w:pPr>
             <w:r>
-              <w:t xml:space="preserve">Nguyen </w:t>
-            </w:r>
-            <w:proofErr w:type="spellStart"/>
-            <w:r>
-              <w:t>Thanh</w:t>
-            </w:r>
-            <w:proofErr w:type="spellEnd"/>
-            <w:r>
-              <w:t xml:space="preserve"> Nam</w:t>
+              <w:t>Nguyen Thanh Nam</w:t>
             </w:r>
           </w:p>
         </w:tc>
@@ -3809,12 +3288,6 @@
         </w:tc>
       </w:tr>
       <w:tr>
-        <w:tblPrEx>
-          <w:tblCellMar>
-            <w:top w:w="0" w:type="dxa"/>
-            <w:bottom w:w="0" w:type="dxa"/>
-          </w:tblCellMar>
-        </w:tblPrEx>
         <w:tc>
           <w:tcPr>
             <w:tcW w:w="5547" w:type="dxa"/>
@@ -3850,13 +3323,8 @@
               <w:pStyle w:val="Bang"/>
             </w:pPr>
             <w:r>
-              <w:t xml:space="preserve">Nguyen </w:t>
-            </w:r>
-            <w:proofErr w:type="spellStart"/>
-            <w:r>
-              <w:t>Thanh</w:t>
-            </w:r>
-            <w:proofErr w:type="spellEnd"/>
+              <w:t>Nguyen Thanh</w:t>
+            </w:r>
             <w:r>
               <w:t xml:space="preserve"> Nam</w:t>
             </w:r>
@@ -3887,12 +3355,6 @@
         </w:tc>
       </w:tr>
       <w:tr>
-        <w:tblPrEx>
-          <w:tblCellMar>
-            <w:top w:w="0" w:type="dxa"/>
-            <w:bottom w:w="0" w:type="dxa"/>
-          </w:tblCellMar>
-        </w:tblPrEx>
         <w:tc>
           <w:tcPr>
             <w:tcW w:w="5547" w:type="dxa"/>
@@ -3916,74 +3378,32 @@
               <w:pStyle w:val="Bang"/>
             </w:pPr>
             <w:r>
-              <w:t xml:space="preserve">Trinh </w:t>
-            </w:r>
-            <w:proofErr w:type="spellStart"/>
-            <w:r>
-              <w:t>Thi</w:t>
-            </w:r>
-            <w:proofErr w:type="spellEnd"/>
-            <w:r>
-              <w:t xml:space="preserve"> </w:t>
-            </w:r>
-            <w:proofErr w:type="spellStart"/>
-            <w:r>
-              <w:t>Tuyet</w:t>
-            </w:r>
-            <w:proofErr w:type="spellEnd"/>
-            <w:r>
-              <w:t xml:space="preserve"> Mai</w:t>
-            </w:r>
-          </w:p>
-          <w:p>
-            <w:pPr>
-              <w:pStyle w:val="Bang"/>
-            </w:pPr>
-            <w:r>
-              <w:t xml:space="preserve">Nguyen Le Tuan </w:t>
-            </w:r>
-            <w:proofErr w:type="spellStart"/>
-            <w:r>
-              <w:t>Cuong</w:t>
-            </w:r>
-            <w:proofErr w:type="spellEnd"/>
-          </w:p>
-          <w:p>
-            <w:pPr>
-              <w:pStyle w:val="Bang"/>
-            </w:pPr>
-            <w:r>
-              <w:t xml:space="preserve">Bui </w:t>
-            </w:r>
-            <w:proofErr w:type="spellStart"/>
-            <w:r>
-              <w:t>Bich</w:t>
-            </w:r>
-            <w:proofErr w:type="spellEnd"/>
-            <w:r>
-              <w:t xml:space="preserve"> Phuong</w:t>
-            </w:r>
-          </w:p>
-          <w:p>
-            <w:pPr>
-              <w:pStyle w:val="Bang"/>
-            </w:pPr>
-            <w:r>
-              <w:t xml:space="preserve">Tran </w:t>
-            </w:r>
-            <w:proofErr w:type="spellStart"/>
-            <w:r>
-              <w:t>Tu</w:t>
-            </w:r>
-            <w:proofErr w:type="spellEnd"/>
-            <w:r>
-              <w:t xml:space="preserve"> </w:t>
-            </w:r>
-            <w:proofErr w:type="spellStart"/>
-            <w:r>
-              <w:t>Anh</w:t>
-            </w:r>
-            <w:proofErr w:type="spellEnd"/>
+              <w:t>Trinh Thi Tuyet Mai</w:t>
+            </w:r>
+          </w:p>
+          <w:p>
+            <w:pPr>
+              <w:pStyle w:val="Bang"/>
+            </w:pPr>
+            <w:r>
+              <w:t>Nguyen Le Tuan Cuong</w:t>
+            </w:r>
+          </w:p>
+          <w:p>
+            <w:pPr>
+              <w:pStyle w:val="Bang"/>
+            </w:pPr>
+            <w:r>
+              <w:t>Bui Bich Phuong</w:t>
+            </w:r>
+          </w:p>
+          <w:p>
+            <w:pPr>
+              <w:pStyle w:val="Bang"/>
+            </w:pPr>
+            <w:r>
+              <w:t>Tran Tu Anh</w:t>
+            </w:r>
           </w:p>
         </w:tc>
         <w:tc>
@@ -4002,12 +3422,6 @@
         </w:tc>
       </w:tr>
       <w:tr>
-        <w:tblPrEx>
-          <w:tblCellMar>
-            <w:top w:w="0" w:type="dxa"/>
-            <w:bottom w:w="0" w:type="dxa"/>
-          </w:tblCellMar>
-        </w:tblPrEx>
         <w:tc>
           <w:tcPr>
             <w:tcW w:w="5547" w:type="dxa"/>
@@ -4049,39 +3463,15 @@
               <w:pStyle w:val="Bang"/>
             </w:pPr>
             <w:r>
-              <w:t xml:space="preserve">Nguyen </w:t>
-            </w:r>
-            <w:proofErr w:type="spellStart"/>
-            <w:r>
-              <w:t>Thanh</w:t>
-            </w:r>
-            <w:proofErr w:type="spellEnd"/>
-            <w:r>
-              <w:t xml:space="preserve"> Nam</w:t>
-            </w:r>
-          </w:p>
-          <w:p>
-            <w:pPr>
-              <w:pStyle w:val="Bang"/>
-            </w:pPr>
-            <w:r>
-              <w:t xml:space="preserve">Trinh </w:t>
-            </w:r>
-            <w:proofErr w:type="spellStart"/>
-            <w:r>
-              <w:t>Thi</w:t>
-            </w:r>
-            <w:proofErr w:type="spellEnd"/>
-            <w:r>
-              <w:t xml:space="preserve"> </w:t>
-            </w:r>
-            <w:proofErr w:type="spellStart"/>
-            <w:r>
-              <w:t>Tuyet</w:t>
-            </w:r>
-            <w:proofErr w:type="spellEnd"/>
-            <w:r>
-              <w:t xml:space="preserve"> Mai</w:t>
+              <w:t>Nguyen Thanh Nam</w:t>
+            </w:r>
+          </w:p>
+          <w:p>
+            <w:pPr>
+              <w:pStyle w:val="Bang"/>
+            </w:pPr>
+            <w:r>
+              <w:t>Trinh Thi Tuyet Mai</w:t>
             </w:r>
           </w:p>
         </w:tc>
@@ -4101,12 +3491,6 @@
         </w:tc>
       </w:tr>
       <w:tr>
-        <w:tblPrEx>
-          <w:tblCellMar>
-            <w:top w:w="0" w:type="dxa"/>
-            <w:bottom w:w="0" w:type="dxa"/>
-          </w:tblCellMar>
-        </w:tblPrEx>
         <w:tc>
           <w:tcPr>
             <w:tcW w:w="5547" w:type="dxa"/>
@@ -4137,21 +3521,7 @@
               <w:rPr>
                 <w:lang w:eastAsia="ja-JP"/>
               </w:rPr>
-              <w:t xml:space="preserve">Bui </w:t>
-            </w:r>
-            <w:proofErr w:type="spellStart"/>
-            <w:r>
-              <w:rPr>
-                <w:lang w:eastAsia="ja-JP"/>
-              </w:rPr>
-              <w:t>Bich</w:t>
-            </w:r>
-            <w:proofErr w:type="spellEnd"/>
-            <w:r>
-              <w:rPr>
-                <w:lang w:eastAsia="ja-JP"/>
-              </w:rPr>
-              <w:t xml:space="preserve"> Phuong</w:t>
+              <w:t>Bui Bich Phuong</w:t>
             </w:r>
           </w:p>
         </w:tc>
@@ -4177,12 +3547,6 @@
         </w:tc>
       </w:tr>
       <w:tr>
-        <w:tblPrEx>
-          <w:tblCellMar>
-            <w:top w:w="0" w:type="dxa"/>
-            <w:bottom w:w="0" w:type="dxa"/>
-          </w:tblCellMar>
-        </w:tblPrEx>
         <w:tc>
           <w:tcPr>
             <w:tcW w:w="5547" w:type="dxa"/>
@@ -4213,21 +3577,7 @@
               <w:rPr>
                 <w:lang w:eastAsia="ja-JP"/>
               </w:rPr>
-              <w:t xml:space="preserve">Bui </w:t>
-            </w:r>
-            <w:proofErr w:type="spellStart"/>
-            <w:r>
-              <w:rPr>
-                <w:lang w:eastAsia="ja-JP"/>
-              </w:rPr>
-              <w:t>Bich</w:t>
-            </w:r>
-            <w:proofErr w:type="spellEnd"/>
-            <w:r>
-              <w:rPr>
-                <w:lang w:eastAsia="ja-JP"/>
-              </w:rPr>
-              <w:t xml:space="preserve"> Phuong</w:t>
+              <w:t>Bui Bich Phuong</w:t>
             </w:r>
           </w:p>
         </w:tc>
@@ -4253,12 +3603,6 @@
         </w:tc>
       </w:tr>
       <w:tr>
-        <w:tblPrEx>
-          <w:tblCellMar>
-            <w:top w:w="0" w:type="dxa"/>
-            <w:bottom w:w="0" w:type="dxa"/>
-          </w:tblCellMar>
-        </w:tblPrEx>
         <w:tc>
           <w:tcPr>
             <w:tcW w:w="5547" w:type="dxa"/>
@@ -4289,21 +3633,7 @@
               <w:rPr>
                 <w:lang w:eastAsia="ja-JP"/>
               </w:rPr>
-              <w:t xml:space="preserve">Bui </w:t>
-            </w:r>
-            <w:proofErr w:type="spellStart"/>
-            <w:r>
-              <w:rPr>
-                <w:lang w:eastAsia="ja-JP"/>
-              </w:rPr>
-              <w:t>Bich</w:t>
-            </w:r>
-            <w:proofErr w:type="spellEnd"/>
-            <w:r>
-              <w:rPr>
-                <w:lang w:eastAsia="ja-JP"/>
-              </w:rPr>
-              <w:t xml:space="preserve"> Phuong</w:t>
+              <w:t>Bui Bich Phuong</w:t>
             </w:r>
           </w:p>
         </w:tc>
@@ -4326,12 +3656,6 @@
         </w:tc>
       </w:tr>
       <w:tr>
-        <w:tblPrEx>
-          <w:tblCellMar>
-            <w:top w:w="0" w:type="dxa"/>
-            <w:bottom w:w="0" w:type="dxa"/>
-          </w:tblCellMar>
-        </w:tblPrEx>
         <w:tc>
           <w:tcPr>
             <w:tcW w:w="5547" w:type="dxa"/>
@@ -4362,63 +3686,21 @@
               <w:rPr>
                 <w:lang w:eastAsia="ja-JP"/>
               </w:rPr>
-              <w:t xml:space="preserve">Trinh </w:t>
-            </w:r>
-            <w:proofErr w:type="spellStart"/>
-            <w:r>
-              <w:rPr>
-                <w:lang w:eastAsia="ja-JP"/>
-              </w:rPr>
-              <w:t>Thi</w:t>
-            </w:r>
-            <w:proofErr w:type="spellEnd"/>
-            <w:r>
-              <w:rPr>
-                <w:lang w:eastAsia="ja-JP"/>
-              </w:rPr>
-              <w:t xml:space="preserve"> </w:t>
-            </w:r>
-            <w:proofErr w:type="spellStart"/>
-            <w:r>
-              <w:rPr>
-                <w:lang w:eastAsia="ja-JP"/>
-              </w:rPr>
-              <w:t>Tuyet</w:t>
-            </w:r>
-            <w:proofErr w:type="spellEnd"/>
-            <w:r>
-              <w:rPr>
-                <w:lang w:eastAsia="ja-JP"/>
-              </w:rPr>
-              <w:t xml:space="preserve"> Mai</w:t>
-            </w:r>
-          </w:p>
-          <w:p>
-            <w:pPr>
-              <w:pStyle w:val="Bang"/>
-              <w:rPr>
-                <w:lang w:eastAsia="ja-JP"/>
-              </w:rPr>
-            </w:pPr>
-            <w:r>
-              <w:rPr>
-                <w:lang w:eastAsia="ja-JP"/>
-              </w:rPr>
-              <w:t xml:space="preserve">Bui </w:t>
-            </w:r>
-            <w:proofErr w:type="spellStart"/>
-            <w:r>
-              <w:rPr>
-                <w:lang w:eastAsia="ja-JP"/>
-              </w:rPr>
-              <w:t>Bich</w:t>
-            </w:r>
-            <w:proofErr w:type="spellEnd"/>
-            <w:r>
-              <w:rPr>
-                <w:lang w:eastAsia="ja-JP"/>
-              </w:rPr>
-              <w:t xml:space="preserve"> Phuong</w:t>
+              <w:t>Trinh Thi Tuyet Mai</w:t>
+            </w:r>
+          </w:p>
+          <w:p>
+            <w:pPr>
+              <w:pStyle w:val="Bang"/>
+              <w:rPr>
+                <w:lang w:eastAsia="ja-JP"/>
+              </w:rPr>
+            </w:pPr>
+            <w:r>
+              <w:rPr>
+                <w:lang w:eastAsia="ja-JP"/>
+              </w:rPr>
+              <w:t>Bui Bich Phuong</w:t>
             </w:r>
           </w:p>
         </w:tc>
@@ -4444,12 +3726,6 @@
         </w:tc>
       </w:tr>
       <w:tr>
-        <w:tblPrEx>
-          <w:tblCellMar>
-            <w:top w:w="0" w:type="dxa"/>
-            <w:bottom w:w="0" w:type="dxa"/>
-          </w:tblCellMar>
-        </w:tblPrEx>
         <w:tc>
           <w:tcPr>
             <w:tcW w:w="5547" w:type="dxa"/>
@@ -4480,63 +3756,21 @@
               <w:rPr>
                 <w:lang w:eastAsia="ja-JP"/>
               </w:rPr>
-              <w:t xml:space="preserve">Trinh </w:t>
-            </w:r>
-            <w:proofErr w:type="spellStart"/>
-            <w:r>
-              <w:rPr>
-                <w:lang w:eastAsia="ja-JP"/>
-              </w:rPr>
-              <w:t>Thi</w:t>
-            </w:r>
-            <w:proofErr w:type="spellEnd"/>
-            <w:r>
-              <w:rPr>
-                <w:lang w:eastAsia="ja-JP"/>
-              </w:rPr>
-              <w:t xml:space="preserve"> </w:t>
-            </w:r>
-            <w:proofErr w:type="spellStart"/>
-            <w:r>
-              <w:rPr>
-                <w:lang w:eastAsia="ja-JP"/>
-              </w:rPr>
-              <w:t>Tuyet</w:t>
-            </w:r>
-            <w:proofErr w:type="spellEnd"/>
-            <w:r>
-              <w:rPr>
-                <w:lang w:eastAsia="ja-JP"/>
-              </w:rPr>
-              <w:t xml:space="preserve"> Mai</w:t>
-            </w:r>
-          </w:p>
-          <w:p>
-            <w:pPr>
-              <w:pStyle w:val="Bang"/>
-              <w:rPr>
-                <w:lang w:eastAsia="ja-JP"/>
-              </w:rPr>
-            </w:pPr>
-            <w:r>
-              <w:rPr>
-                <w:lang w:eastAsia="ja-JP"/>
-              </w:rPr>
-              <w:t xml:space="preserve">Bui </w:t>
-            </w:r>
-            <w:proofErr w:type="spellStart"/>
-            <w:r>
-              <w:rPr>
-                <w:lang w:eastAsia="ja-JP"/>
-              </w:rPr>
-              <w:t>Bich</w:t>
-            </w:r>
-            <w:proofErr w:type="spellEnd"/>
-            <w:r>
-              <w:rPr>
-                <w:lang w:eastAsia="ja-JP"/>
-              </w:rPr>
-              <w:t xml:space="preserve"> Phuong</w:t>
+              <w:t>Trinh Thi Tuyet Mai</w:t>
+            </w:r>
+          </w:p>
+          <w:p>
+            <w:pPr>
+              <w:pStyle w:val="Bang"/>
+              <w:rPr>
+                <w:lang w:eastAsia="ja-JP"/>
+              </w:rPr>
+            </w:pPr>
+            <w:r>
+              <w:rPr>
+                <w:lang w:eastAsia="ja-JP"/>
+              </w:rPr>
+              <w:t>Bui Bich Phuong</w:t>
             </w:r>
           </w:p>
         </w:tc>
@@ -4588,6 +3822,18 @@
         <w:pStyle w:val="Content"/>
         <w:ind w:left="0"/>
         <w:rPr>
+          <w:rFonts w:ascii="Times New Roman" w:hAnsi="Times New Roman" w:hint="eastAsia"/>
+          <w:sz w:val="22"/>
+          <w:szCs w:val="22"/>
+          <w:lang w:eastAsia="ja-JP"/>
+        </w:rPr>
+      </w:pPr>
+    </w:p>
+    <w:p>
+      <w:pPr>
+        <w:pStyle w:val="Content"/>
+        <w:ind w:left="0"/>
+        <w:rPr>
           <w:rFonts w:ascii="Times New Roman" w:hAnsi="Times New Roman"/>
           <w:sz w:val="22"/>
           <w:szCs w:val="22"/>
@@ -4595,11 +3841,29 @@
       </w:pPr>
       <w:r>
         <w:rPr>
+          <w:rFonts w:ascii="Times New Roman" w:hAnsi="Times New Roman" w:hint="eastAsia"/>
+          <w:sz w:val="22"/>
+          <w:szCs w:val="22"/>
+          <w:lang w:eastAsia="ja-JP"/>
+        </w:rPr>
+        <w:t>一時間の間、</w:t>
+      </w:r>
+      <w:r>
+        <w:rPr>
           <w:rFonts w:ascii="Times New Roman" w:hAnsi="Times New Roman"/>
           <w:sz w:val="22"/>
           <w:szCs w:val="22"/>
         </w:rPr>
-        <w:t>During week 1, these problems were existed:</w:t>
+        <w:t xml:space="preserve"> </w:t>
+      </w:r>
+      <w:r>
+        <w:rPr>
+          <w:rFonts w:ascii="Times New Roman" w:hAnsi="Times New Roman" w:hint="eastAsia"/>
+          <w:sz w:val="22"/>
+          <w:szCs w:val="22"/>
+          <w:lang w:eastAsia="ja-JP"/>
+        </w:rPr>
+        <w:t>これらの問題が発生していました：</w:t>
       </w:r>
     </w:p>
     <w:p>
@@ -4617,11 +3881,190 @@
       </w:pPr>
       <w:r>
         <w:rPr>
-          <w:rFonts w:ascii="Times New Roman" w:hAnsi="Times New Roman"/>
+          <w:rFonts w:ascii="Times New Roman" w:hAnsi="Times New Roman" w:hint="eastAsia"/>
           <w:sz w:val="22"/>
           <w:szCs w:val="22"/>
-        </w:rPr>
-        <w:t>Under expected team communication: cause of different in timeline of team members, lack of communication way, ineffective communication between team members, lack of face-to-face working.</w:t>
+          <w:lang w:eastAsia="ja-JP"/>
+        </w:rPr>
+        <w:t>期待</w:t>
+      </w:r>
+      <w:r>
+        <w:rPr>
+          <w:rFonts w:ascii="Times New Roman" w:hAnsi="Times New Roman" w:hint="eastAsia"/>
+          <w:sz w:val="22"/>
+          <w:szCs w:val="22"/>
+          <w:lang w:eastAsia="ja-JP"/>
+        </w:rPr>
+        <w:t>したほどよくない</w:t>
+      </w:r>
+      <w:r>
+        <w:rPr>
+          <w:rFonts w:ascii="Times New Roman" w:hAnsi="Times New Roman" w:hint="eastAsia"/>
+          <w:sz w:val="22"/>
+          <w:szCs w:val="22"/>
+          <w:lang w:eastAsia="ja-JP"/>
+        </w:rPr>
+        <w:t>コミュニケーション</w:t>
+      </w:r>
+      <w:r>
+        <w:rPr>
+          <w:rFonts w:ascii="Times New Roman" w:hAnsi="Times New Roman" w:hint="eastAsia"/>
+          <w:sz w:val="22"/>
+          <w:szCs w:val="22"/>
+          <w:lang w:eastAsia="ja-JP"/>
+        </w:rPr>
+        <w:t>：</w:t>
+      </w:r>
+      <w:r>
+        <w:rPr>
+          <w:rFonts w:ascii="Times New Roman" w:hAnsi="Times New Roman" w:hint="eastAsia"/>
+          <w:sz w:val="22"/>
+          <w:szCs w:val="22"/>
+        </w:rPr>
+        <w:t>チームメンバーのタイムラインの違い</w:t>
+      </w:r>
+      <w:r>
+        <w:rPr>
+          <w:rFonts w:ascii="Times New Roman" w:hAnsi="Times New Roman" w:hint="eastAsia"/>
+          <w:sz w:val="22"/>
+          <w:szCs w:val="22"/>
+          <w:lang w:eastAsia="ja-JP"/>
+        </w:rPr>
+        <w:t>、</w:t>
+      </w:r>
+      <w:r>
+        <w:rPr>
+          <w:rFonts w:ascii="Times New Roman" w:hAnsi="Times New Roman" w:hint="eastAsia"/>
+          <w:sz w:val="22"/>
+          <w:szCs w:val="22"/>
+          <w:lang w:eastAsia="ja-JP"/>
+        </w:rPr>
+        <w:t>コミュニケーション</w:t>
+      </w:r>
+      <w:r>
+        <w:rPr>
+          <w:rFonts w:ascii="Times New Roman" w:hAnsi="Times New Roman" w:hint="eastAsia"/>
+          <w:sz w:val="22"/>
+          <w:szCs w:val="22"/>
+          <w:lang w:eastAsia="ja-JP"/>
+        </w:rPr>
+        <w:t>方法の</w:t>
+      </w:r>
+      <w:r>
+        <w:rPr>
+          <w:rFonts w:ascii="Times New Roman" w:hAnsi="Times New Roman" w:hint="eastAsia"/>
+          <w:sz w:val="22"/>
+          <w:szCs w:val="22"/>
+          <w:lang w:eastAsia="ja-JP"/>
+        </w:rPr>
+        <w:t>欠如</w:t>
+      </w:r>
+      <w:r>
+        <w:rPr>
+          <w:rFonts w:ascii="Times New Roman" w:hAnsi="Times New Roman" w:hint="eastAsia"/>
+          <w:sz w:val="22"/>
+          <w:szCs w:val="22"/>
+          <w:lang w:eastAsia="ja-JP"/>
+        </w:rPr>
+        <w:t>、</w:t>
+      </w:r>
+      <w:r>
+        <w:rPr>
+          <w:rFonts w:ascii="Times New Roman" w:hAnsi="Times New Roman" w:hint="eastAsia"/>
+          <w:sz w:val="22"/>
+          <w:szCs w:val="22"/>
+          <w:lang w:eastAsia="ja-JP"/>
+        </w:rPr>
+        <w:t>チームメンバー</w:t>
+      </w:r>
+      <w:r>
+        <w:rPr>
+          <w:rFonts w:ascii="Times New Roman" w:hAnsi="Times New Roman" w:hint="eastAsia"/>
+          <w:sz w:val="22"/>
+          <w:szCs w:val="22"/>
+          <w:lang w:eastAsia="ja-JP"/>
+        </w:rPr>
+        <w:t>の</w:t>
+      </w:r>
+      <w:r>
+        <w:rPr>
+          <w:rFonts w:ascii="Times New Roman" w:hAnsi="Times New Roman" w:hint="eastAsia"/>
+          <w:sz w:val="22"/>
+          <w:szCs w:val="22"/>
+          <w:lang w:eastAsia="ja-JP"/>
+        </w:rPr>
+        <w:t>間</w:t>
+      </w:r>
+      <w:r>
+        <w:rPr>
+          <w:rFonts w:ascii="Times New Roman" w:hAnsi="Times New Roman" w:hint="eastAsia"/>
+          <w:sz w:val="22"/>
+          <w:szCs w:val="22"/>
+          <w:lang w:eastAsia="ja-JP"/>
+        </w:rPr>
+        <w:t>が</w:t>
+      </w:r>
+      <w:r>
+        <w:rPr>
+          <w:rFonts w:ascii="Times New Roman" w:hAnsi="Times New Roman" w:hint="eastAsia"/>
+          <w:sz w:val="22"/>
+          <w:szCs w:val="22"/>
+          <w:lang w:eastAsia="ja-JP"/>
+        </w:rPr>
+        <w:t>無駄</w:t>
+      </w:r>
+      <w:r>
+        <w:rPr>
+          <w:rFonts w:ascii="Times New Roman" w:hAnsi="Times New Roman" w:hint="eastAsia"/>
+          <w:sz w:val="22"/>
+          <w:szCs w:val="22"/>
+          <w:lang w:eastAsia="ja-JP"/>
+        </w:rPr>
+        <w:t>な</w:t>
+      </w:r>
+      <w:r>
+        <w:rPr>
+          <w:rFonts w:ascii="Times New Roman" w:hAnsi="Times New Roman" w:hint="eastAsia"/>
+          <w:sz w:val="22"/>
+          <w:szCs w:val="22"/>
+          <w:lang w:eastAsia="ja-JP"/>
+        </w:rPr>
+        <w:t>コミュニケーション</w:t>
+      </w:r>
+      <w:r>
+        <w:rPr>
+          <w:rFonts w:ascii="Times New Roman" w:hAnsi="Times New Roman" w:hint="eastAsia"/>
+          <w:sz w:val="22"/>
+          <w:szCs w:val="22"/>
+          <w:lang w:eastAsia="ja-JP"/>
+        </w:rPr>
+        <w:t>、</w:t>
+      </w:r>
+      <w:r>
+        <w:rPr>
+          <w:rFonts w:ascii="Times New Roman" w:hAnsi="Times New Roman" w:hint="eastAsia"/>
+          <w:sz w:val="22"/>
+          <w:szCs w:val="22"/>
+          <w:lang w:eastAsia="ja-JP"/>
+        </w:rPr>
+        <w:t>対面での作業の欠如</w:t>
+      </w:r>
+      <w:r>
+        <w:rPr>
+          <w:rFonts w:ascii="Times New Roman" w:hAnsi="Times New Roman" w:hint="eastAsia"/>
+          <w:sz w:val="22"/>
+          <w:szCs w:val="22"/>
+        </w:rPr>
+        <w:t>の原因</w:t>
+      </w:r>
+      <w:r>
+        <w:rPr>
+          <w:rFonts w:ascii="Times New Roman" w:hAnsi="Times New Roman" w:hint="eastAsia"/>
+          <w:sz w:val="22"/>
+          <w:szCs w:val="22"/>
+          <w:lang w:eastAsia="ja-JP"/>
+        </w:rPr>
+        <w:t>です。</w:t>
       </w:r>
     </w:p>
     <w:p>
@@ -4639,64 +4082,255 @@
       </w:pPr>
       <w:r>
         <w:rPr>
+          <w:rFonts w:ascii="Times New Roman" w:hAnsi="Times New Roman" w:hint="eastAsia"/>
+          <w:sz w:val="22"/>
+          <w:szCs w:val="22"/>
+          <w:lang w:eastAsia="ja-JP"/>
+        </w:rPr>
+        <w:t>無駄管理：</w:t>
+      </w:r>
+      <w:r>
+        <w:rPr>
+          <w:rFonts w:ascii="Times New Roman" w:hAnsi="Times New Roman" w:hint="eastAsia"/>
+          <w:sz w:val="22"/>
+          <w:szCs w:val="22"/>
+          <w:lang w:eastAsia="ja-JP"/>
+        </w:rPr>
+        <w:t>タスク</w:t>
+      </w:r>
+      <w:r>
+        <w:rPr>
+          <w:rFonts w:ascii="Times New Roman" w:hAnsi="Times New Roman" w:hint="eastAsia"/>
+          <w:sz w:val="22"/>
+          <w:szCs w:val="22"/>
+          <w:lang w:eastAsia="ja-JP"/>
+        </w:rPr>
+        <w:t>/</w:t>
+      </w:r>
+      <w:r>
+        <w:rPr>
+          <w:rFonts w:ascii="Times New Roman" w:hAnsi="Times New Roman" w:hint="eastAsia"/>
+          <w:sz w:val="22"/>
+          <w:szCs w:val="22"/>
+          <w:lang w:eastAsia="ja-JP"/>
+        </w:rPr>
+        <w:t>アサイン</w:t>
+      </w:r>
+      <w:r>
+        <w:rPr>
+          <w:rFonts w:ascii="Times New Roman" w:hAnsi="Times New Roman" w:hint="eastAsia"/>
+          <w:sz w:val="22"/>
+          <w:szCs w:val="22"/>
+          <w:lang w:eastAsia="ja-JP"/>
+        </w:rPr>
+        <w:t>などが効果に管理されなかった、</w:t>
+      </w:r>
+      <w:r>
+        <w:rPr>
+          <w:rFonts w:ascii="Times New Roman" w:hAnsi="Times New Roman" w:hint="eastAsia"/>
+          <w:sz w:val="22"/>
+          <w:szCs w:val="22"/>
+          <w:lang w:eastAsia="ja-JP"/>
+        </w:rPr>
+        <w:t>ドキュメント管理</w:t>
+      </w:r>
+      <w:r>
+        <w:rPr>
+          <w:rFonts w:ascii="Times New Roman" w:hAnsi="Times New Roman" w:hint="eastAsia"/>
+          <w:sz w:val="22"/>
+          <w:szCs w:val="22"/>
+          <w:lang w:eastAsia="ja-JP"/>
+        </w:rPr>
+        <w:t>がよくなかったー経験ないと</w:t>
+      </w:r>
+      <w:r>
+        <w:rPr>
+          <w:rFonts w:asciiTheme="minorEastAsia" w:eastAsiaTheme="minorEastAsia" w:hAnsiTheme="minorEastAsia" w:hint="eastAsia"/>
+          <w:sz w:val="22"/>
+          <w:szCs w:val="22"/>
+          <w:lang w:eastAsia="ja-JP"/>
+        </w:rPr>
+        <w:t>G</w:t>
+      </w:r>
+      <w:r>
+        <w:rPr>
+          <w:rFonts w:asciiTheme="minorEastAsia" w:eastAsiaTheme="minorEastAsia" w:hAnsiTheme="minorEastAsia" w:hint="eastAsia"/>
+          <w:sz w:val="22"/>
+          <w:szCs w:val="22"/>
+          <w:lang w:eastAsia="ja-JP"/>
+        </w:rPr>
+        <w:t>ithub</w:t>
+      </w:r>
+      <w:r>
+        <w:rPr>
+          <w:rFonts w:ascii="Times New Roman" w:hAnsi="Times New Roman" w:hint="eastAsia"/>
+          <w:sz w:val="22"/>
+          <w:szCs w:val="22"/>
+          <w:lang w:eastAsia="ja-JP"/>
+        </w:rPr>
+        <w:t>について</w:t>
+      </w:r>
+      <w:r>
+        <w:rPr>
+          <w:rFonts w:ascii="Times New Roman" w:hAnsi="Times New Roman" w:hint="eastAsia"/>
+          <w:sz w:val="22"/>
+          <w:szCs w:val="22"/>
+          <w:lang w:eastAsia="ja-JP"/>
+        </w:rPr>
+        <w:t>明確</w:t>
+      </w:r>
+      <w:r>
+        <w:rPr>
+          <w:rFonts w:ascii="Times New Roman" w:hAnsi="Times New Roman" w:hint="eastAsia"/>
+          <w:sz w:val="22"/>
+          <w:szCs w:val="22"/>
+          <w:lang w:eastAsia="ja-JP"/>
+        </w:rPr>
+        <w:t>ないの</w:t>
+      </w:r>
+      <w:r>
+        <w:rPr>
+          <w:rFonts w:ascii="Times New Roman" w:hAnsi="Times New Roman" w:hint="eastAsia"/>
+          <w:sz w:val="22"/>
+          <w:szCs w:val="22"/>
+        </w:rPr>
+        <w:t>原因</w:t>
+      </w:r>
+      <w:r>
+        <w:rPr>
+          <w:rFonts w:ascii="Times New Roman" w:hAnsi="Times New Roman" w:hint="eastAsia"/>
+          <w:sz w:val="22"/>
+          <w:szCs w:val="22"/>
+          <w:lang w:eastAsia="ja-JP"/>
+        </w:rPr>
+        <w:t>です</w:t>
+      </w:r>
+      <w:r>
+        <w:rPr>
+          <w:rFonts w:ascii="Times New Roman" w:hAnsi="Times New Roman" w:hint="eastAsia"/>
+          <w:sz w:val="22"/>
+          <w:szCs w:val="22"/>
+          <w:lang w:eastAsia="ja-JP"/>
+        </w:rPr>
+        <w:t>。</w:t>
+      </w:r>
+    </w:p>
+    <w:p>
+      <w:pPr>
+        <w:pStyle w:val="Content"/>
+        <w:ind w:left="0"/>
+        <w:rPr>
+          <w:lang w:eastAsia="ja-JP"/>
+        </w:rPr>
+      </w:pPr>
+      <w:r>
+        <w:rPr>
+          <w:rFonts w:hint="eastAsia"/>
+          <w:lang w:eastAsia="ja-JP"/>
+        </w:rPr>
+        <w:t>提案</w:t>
+      </w:r>
+      <w:r>
+        <w:rPr>
+          <w:rFonts w:hint="eastAsia"/>
+          <w:lang w:eastAsia="ja-JP"/>
+        </w:rPr>
+        <w:t>：</w:t>
+      </w:r>
+    </w:p>
+    <w:p>
+      <w:pPr>
+        <w:pStyle w:val="Content"/>
+        <w:numPr>
+          <w:ilvl w:val="0"/>
+          <w:numId w:val="15"/>
+        </w:numPr>
+        <w:rPr>
           <w:rFonts w:ascii="Times New Roman" w:hAnsi="Times New Roman"/>
           <w:sz w:val="22"/>
           <w:szCs w:val="22"/>
         </w:rPr>
-        <w:t xml:space="preserve">Ineffective management: task/assign… were not managed effectively, document management is not good – cause of </w:t>
-      </w:r>
-      <w:r>
-        <w:rPr>
-          <w:rFonts w:ascii="Times New Roman" w:hAnsi="Times New Roman"/>
+      </w:pPr>
+      <w:r>
+        <w:rPr>
+          <w:rFonts w:ascii="Times New Roman" w:hAnsi="Times New Roman" w:hint="eastAsia"/>
           <w:sz w:val="22"/>
           <w:szCs w:val="22"/>
-        </w:rPr>
-        <w:t>inexperienced</w:t>
-      </w:r>
-      <w:r>
-        <w:rPr>
-          <w:rFonts w:ascii="Times New Roman" w:hAnsi="Times New Roman"/>
+          <w:lang w:eastAsia="ja-JP"/>
+        </w:rPr>
+        <w:t>コミュニケーション</w:t>
+      </w:r>
+      <w:r>
+        <w:rPr>
+          <w:rFonts w:ascii="Times New Roman" w:hAnsi="Times New Roman" w:hint="eastAsia"/>
           <w:sz w:val="22"/>
           <w:szCs w:val="22"/>
-        </w:rPr>
-        <w:t xml:space="preserve"> and not clear about </w:t>
-      </w:r>
-      <w:proofErr w:type="spellStart"/>
-      <w:r>
-        <w:rPr>
-          <w:rFonts w:ascii="Times New Roman" w:hAnsi="Times New Roman"/>
+          <w:lang w:eastAsia="ja-JP"/>
+        </w:rPr>
+        <w:t>の</w:t>
+      </w:r>
+      <w:r>
+        <w:rPr>
+          <w:rFonts w:ascii="Times New Roman" w:hAnsi="Times New Roman" w:hint="eastAsia"/>
           <w:sz w:val="22"/>
           <w:szCs w:val="22"/>
-        </w:rPr>
-        <w:t>github</w:t>
-      </w:r>
-      <w:proofErr w:type="spellEnd"/>
-      <w:r>
-        <w:rPr>
-          <w:rFonts w:ascii="Times New Roman" w:hAnsi="Times New Roman"/>
+          <w:lang w:eastAsia="ja-JP"/>
+        </w:rPr>
+        <w:t>方法</w:t>
+      </w:r>
+      <w:r>
+        <w:rPr>
+          <w:rFonts w:ascii="Times New Roman" w:hAnsi="Times New Roman" w:hint="eastAsia"/>
           <w:sz w:val="22"/>
           <w:szCs w:val="22"/>
-        </w:rPr>
-        <w:t>.</w:t>
-      </w:r>
-    </w:p>
-    <w:p>
-      <w:pPr>
-        <w:pStyle w:val="Content"/>
-        <w:ind w:left="0"/>
-        <w:rPr>
-          <w:rFonts w:ascii="Times New Roman" w:hAnsi="Times New Roman"/>
+          <w:lang w:eastAsia="ja-JP"/>
+        </w:rPr>
+        <w:t>と効果を上げて、</w:t>
+      </w:r>
+      <w:r>
+        <w:rPr>
+          <w:rFonts w:ascii="Times New Roman" w:hAnsi="Times New Roman" w:hint="eastAsia"/>
           <w:sz w:val="22"/>
           <w:szCs w:val="22"/>
-        </w:rPr>
-      </w:pPr>
-      <w:r>
-        <w:rPr>
-          <w:rFonts w:ascii="Times New Roman" w:hAnsi="Times New Roman"/>
+          <w:lang w:eastAsia="ja-JP"/>
+        </w:rPr>
+        <w:t>対面</w:t>
+      </w:r>
+      <w:r>
+        <w:rPr>
+          <w:rFonts w:ascii="Times New Roman" w:hAnsi="Times New Roman" w:hint="eastAsia"/>
           <w:sz w:val="22"/>
           <w:szCs w:val="22"/>
-        </w:rPr>
-        <w:t>Suggested solutions:</w:t>
+          <w:lang w:eastAsia="ja-JP"/>
+        </w:rPr>
+        <w:t>ミーティング</w:t>
+      </w:r>
+      <w:r>
+        <w:rPr>
+          <w:rFonts w:ascii="Times New Roman" w:hAnsi="Times New Roman" w:hint="eastAsia"/>
+          <w:sz w:val="22"/>
+          <w:szCs w:val="22"/>
+          <w:lang w:eastAsia="ja-JP"/>
+        </w:rPr>
+        <w:t>タイムラインを決めて、チームメンバーを活発に</w:t>
+      </w:r>
+      <w:r>
+        <w:rPr>
+          <w:rFonts w:ascii="Times New Roman" w:hAnsi="Times New Roman" w:hint="eastAsia"/>
+          <w:sz w:val="22"/>
+          <w:szCs w:val="22"/>
+          <w:lang w:eastAsia="ja-JP"/>
+        </w:rPr>
+        <w:t>コミュニケーション</w:t>
+      </w:r>
+      <w:r>
+        <w:rPr>
+          <w:rFonts w:ascii="Times New Roman" w:hAnsi="Times New Roman" w:hint="eastAsia"/>
+          <w:sz w:val="22"/>
+          <w:szCs w:val="22"/>
+          <w:lang w:eastAsia="ja-JP"/>
+        </w:rPr>
+        <w:t>するにします。</w:t>
       </w:r>
     </w:p>
     <w:p>
@@ -4714,54 +4348,121 @@
       </w:pPr>
       <w:r>
         <w:rPr>
-          <w:rFonts w:ascii="Times New Roman" w:hAnsi="Times New Roman"/>
+          <w:rFonts w:asciiTheme="minorEastAsia" w:eastAsiaTheme="minorEastAsia" w:hAnsiTheme="minorEastAsia" w:hint="eastAsia"/>
           <w:sz w:val="22"/>
           <w:szCs w:val="22"/>
-        </w:rPr>
-        <w:t>Increase communication in both number of communication way and effect of communication, define face-to-face meeting timeline, encourage team members to communicate more positively.</w:t>
-      </w:r>
-    </w:p>
-    <w:p>
-      <w:pPr>
-        <w:pStyle w:val="Content"/>
-        <w:numPr>
-          <w:ilvl w:val="0"/>
-          <w:numId w:val="13"/>
-        </w:numPr>
-        <w:rPr>
-          <w:rFonts w:ascii="Times New Roman" w:hAnsi="Times New Roman"/>
+          <w:lang w:eastAsia="ja-JP"/>
+        </w:rPr>
+        <w:t>G</w:t>
+      </w:r>
+      <w:r>
+        <w:rPr>
+          <w:rFonts w:asciiTheme="minorEastAsia" w:eastAsiaTheme="minorEastAsia" w:hAnsiTheme="minorEastAsia" w:hint="eastAsia"/>
           <w:sz w:val="22"/>
           <w:szCs w:val="22"/>
-        </w:rPr>
-      </w:pPr>
-      <w:r>
-        <w:rPr>
-          <w:rFonts w:ascii="Times New Roman" w:hAnsi="Times New Roman"/>
+          <w:lang w:eastAsia="ja-JP"/>
+        </w:rPr>
+        <w:t>ithub</w:t>
+      </w:r>
+      <w:r>
+        <w:rPr>
+          <w:rFonts w:asciiTheme="minorEastAsia" w:eastAsiaTheme="minorEastAsia" w:hAnsiTheme="minorEastAsia" w:hint="eastAsia"/>
           <w:sz w:val="22"/>
           <w:szCs w:val="22"/>
-        </w:rPr>
-        <w:t xml:space="preserve">Study clearly about </w:t>
-      </w:r>
-      <w:proofErr w:type="spellStart"/>
-      <w:r>
-        <w:rPr>
-          <w:rFonts w:ascii="Times New Roman" w:hAnsi="Times New Roman"/>
+          <w:lang w:eastAsia="ja-JP"/>
+        </w:rPr>
+        <w:t>について研究して、</w:t>
+      </w:r>
+      <w:r>
+        <w:rPr>
+          <w:rFonts w:asciiTheme="minorEastAsia" w:eastAsiaTheme="minorEastAsia" w:hAnsiTheme="minorEastAsia" w:hint="eastAsia"/>
           <w:sz w:val="22"/>
           <w:szCs w:val="22"/>
-        </w:rPr>
-        <w:t>github</w:t>
-      </w:r>
-      <w:proofErr w:type="spellEnd"/>
-      <w:r>
-        <w:rPr>
-          <w:rFonts w:ascii="Times New Roman" w:hAnsi="Times New Roman"/>
+          <w:lang w:eastAsia="ja-JP"/>
+        </w:rPr>
+        <w:t>全部</w:t>
+      </w:r>
+      <w:r>
+        <w:rPr>
+          <w:rFonts w:asciiTheme="minorEastAsia" w:eastAsiaTheme="minorEastAsia" w:hAnsiTheme="minorEastAsia" w:hint="eastAsia"/>
           <w:sz w:val="22"/>
           <w:szCs w:val="22"/>
-        </w:rPr>
-        <w:t>, then manage all project asset by it. Define and protect team management plan.</w:t>
-      </w:r>
-      <w:bookmarkStart w:id="0" w:name="_GoBack"/>
-      <w:bookmarkEnd w:id="0"/>
+          <w:lang w:eastAsia="ja-JP"/>
+        </w:rPr>
+        <w:t>プロジェクト</w:t>
+      </w:r>
+      <w:r>
+        <w:rPr>
+          <w:rFonts w:asciiTheme="minorEastAsia" w:eastAsiaTheme="minorEastAsia" w:hAnsiTheme="minorEastAsia" w:hint="eastAsia"/>
+          <w:sz w:val="22"/>
+          <w:szCs w:val="22"/>
+          <w:lang w:eastAsia="ja-JP"/>
+        </w:rPr>
+        <w:t>の</w:t>
+      </w:r>
+      <w:r>
+        <w:rPr>
+          <w:rFonts w:asciiTheme="minorEastAsia" w:eastAsiaTheme="minorEastAsia" w:hAnsiTheme="minorEastAsia" w:hint="eastAsia"/>
+          <w:sz w:val="22"/>
+          <w:szCs w:val="22"/>
+          <w:lang w:eastAsia="ja-JP"/>
+        </w:rPr>
+        <w:t>資産</w:t>
+      </w:r>
+      <w:r>
+        <w:rPr>
+          <w:rFonts w:asciiTheme="minorEastAsia" w:eastAsiaTheme="minorEastAsia" w:hAnsiTheme="minorEastAsia" w:hint="eastAsia"/>
+          <w:sz w:val="22"/>
+          <w:szCs w:val="22"/>
+          <w:lang w:eastAsia="ja-JP"/>
+        </w:rPr>
+        <w:t>を</w:t>
+      </w:r>
+      <w:r>
+        <w:rPr>
+          <w:rFonts w:asciiTheme="minorEastAsia" w:eastAsiaTheme="minorEastAsia" w:hAnsiTheme="minorEastAsia" w:hint="eastAsia"/>
+          <w:sz w:val="22"/>
+          <w:szCs w:val="22"/>
+          <w:lang w:eastAsia="ja-JP"/>
+        </w:rPr>
+        <w:t>管理します。</w:t>
+      </w:r>
+      <w:r>
+        <w:rPr>
+          <w:rFonts w:asciiTheme="minorEastAsia" w:eastAsiaTheme="minorEastAsia" w:hAnsiTheme="minorEastAsia" w:hint="eastAsia"/>
+          <w:sz w:val="22"/>
+          <w:szCs w:val="22"/>
+          <w:lang w:eastAsia="ja-JP"/>
+        </w:rPr>
+        <w:t>チームの管理計画を</w:t>
+      </w:r>
+      <w:r>
+        <w:rPr>
+          <w:rFonts w:asciiTheme="minorEastAsia" w:eastAsiaTheme="minorEastAsia" w:hAnsiTheme="minorEastAsia" w:hint="eastAsia"/>
+          <w:sz w:val="22"/>
+          <w:szCs w:val="22"/>
+          <w:lang w:eastAsia="ja-JP"/>
+        </w:rPr>
+        <w:t>定義し</w:t>
+      </w:r>
+      <w:r>
+        <w:rPr>
+          <w:rFonts w:asciiTheme="minorEastAsia" w:eastAsiaTheme="minorEastAsia" w:hAnsiTheme="minorEastAsia" w:hint="eastAsia"/>
+          <w:sz w:val="22"/>
+          <w:szCs w:val="22"/>
+          <w:lang w:eastAsia="ja-JP"/>
+        </w:rPr>
+        <w:t>て、</w:t>
+      </w:r>
+      <w:r>
+        <w:rPr>
+          <w:rFonts w:asciiTheme="minorEastAsia" w:eastAsiaTheme="minorEastAsia" w:hAnsiTheme="minorEastAsia" w:hint="eastAsia"/>
+          <w:sz w:val="22"/>
+          <w:szCs w:val="22"/>
+          <w:lang w:eastAsia="ja-JP"/>
+        </w:rPr>
+        <w:t>保護します。</w:t>
+      </w:r>
     </w:p>
     <w:p/>
     <w:p>
@@ -4770,6 +4471,7 @@
         <w:ind w:left="0"/>
       </w:pPr>
       <w:r>
+        <w:lastRenderedPageBreak/>
         <w:tab/>
       </w:r>
       <w:r>
@@ -4802,11 +4504,41 @@
           <w:i/>
           <w:lang w:eastAsia="ja-JP"/>
         </w:rPr>
-        <w:lastRenderedPageBreak/>
         <w:t>作成者</w:t>
       </w:r>
     </w:p>
-    <w:p/>
+    <w:p>
+      <w:pPr>
+        <w:jc w:val="center"/>
+      </w:pPr>
+      <w:r>
+        <w:rPr>
+          <w:b/>
+          <w:i/>
+          <w:lang w:eastAsia="ja-JP"/>
+        </w:rPr>
+        <w:t xml:space="preserve">                                                                                         </w:t>
+      </w:r>
+      <w:bookmarkStart w:id="0" w:name="_GoBack"/>
+      <w:bookmarkEnd w:id="0"/>
+      <w:r>
+        <w:rPr>
+          <w:rFonts w:hint="eastAsia"/>
+          <w:b/>
+          <w:i/>
+          <w:lang w:eastAsia="ja-JP"/>
+        </w:rPr>
+        <w:t>T</w:t>
+      </w:r>
+      <w:r>
+        <w:rPr>
+          <w:b/>
+          <w:i/>
+          <w:lang w:eastAsia="ja-JP"/>
+        </w:rPr>
+        <w:t>rinh Thi Tuyet Mai</w:t>
+      </w:r>
+    </w:p>
     <w:sectPr>
       <w:footerReference w:type="default" r:id="rId8"/>
       <w:pgSz w:w="12240" w:h="15840" w:code="1"/>
@@ -5039,7 +4771,7 @@
 
 <file path=word/numbering.xml><?xml version="1.0" encoding="utf-8"?>
 <w:numbering xmlns:wpc="http://schemas.microsoft.com/office/word/2010/wordprocessingCanvas" xmlns:mc="http://schemas.openxmlformats.org/markup-compatibility/2006" xmlns:o="urn:schemas-microsoft-com:office:office" xmlns:r="http://schemas.openxmlformats.org/officeDocument/2006/relationships" xmlns:m="http://schemas.openxmlformats.org/officeDocument/2006/math" xmlns:v="urn:schemas-microsoft-com:vml" xmlns:wp14="http://schemas.microsoft.com/office/word/2010/wordprocessingDrawing" xmlns:wp="http://schemas.openxmlformats.org/drawingml/2006/wordprocessingDrawing" xmlns:w10="urn:schemas-microsoft-com:office:word" xmlns:w="http://schemas.openxmlformats.org/wordprocessingml/2006/main" xmlns:w14="http://schemas.microsoft.com/office/word/2010/wordml" xmlns:w15="http://schemas.microsoft.com/office/word/2012/wordml" xmlns:wpg="http://schemas.microsoft.com/office/word/2010/wordprocessingGroup" xmlns:wpi="http://schemas.microsoft.com/office/word/2010/wordprocessingInk" xmlns:wne="http://schemas.microsoft.com/office/word/2006/wordml" xmlns:wps="http://schemas.microsoft.com/office/word/2010/wordprocessingShape" mc:Ignorable="w14 w15 wp14">
-  <w:abstractNum w:abstractNumId="0">
+  <w:abstractNum w:abstractNumId="0" w15:restartNumberingAfterBreak="0">
     <w:nsid w:val="0670146A"/>
     <w:multiLevelType w:val="singleLevel"/>
     <w:tmpl w:val="A2B453D0"/>
@@ -5057,7 +4789,7 @@
       </w:pPr>
     </w:lvl>
   </w:abstractNum>
-  <w:abstractNum w:abstractNumId="1">
+  <w:abstractNum w:abstractNumId="1" w15:restartNumberingAfterBreak="0">
     <w:nsid w:val="09081944"/>
     <w:multiLevelType w:val="singleLevel"/>
     <w:tmpl w:val="E94C8798"/>
@@ -5078,7 +4810,7 @@
       </w:rPr>
     </w:lvl>
   </w:abstractNum>
-  <w:abstractNum w:abstractNumId="2">
+  <w:abstractNum w:abstractNumId="2" w15:restartNumberingAfterBreak="0">
     <w:nsid w:val="0BA3273D"/>
     <w:multiLevelType w:val="singleLevel"/>
     <w:tmpl w:val="A2B453D0"/>
@@ -5096,7 +4828,120 @@
       </w:pPr>
     </w:lvl>
   </w:abstractNum>
-  <w:abstractNum w:abstractNumId="3">
+  <w:abstractNum w:abstractNumId="3" w15:restartNumberingAfterBreak="0">
+    <w:nsid w:val="0C442EEB"/>
+    <w:multiLevelType w:val="hybridMultilevel"/>
+    <w:tmpl w:val="6FB022DE"/>
+    <w:lvl w:ilvl="0" w:tplc="50D46D50">
+      <w:start w:val="22"/>
+      <w:numFmt w:val="bullet"/>
+      <w:lvlText w:val="-"/>
+      <w:lvlJc w:val="left"/>
+      <w:pPr>
+        <w:ind w:left="720" w:hanging="360"/>
+      </w:pPr>
+      <w:rPr>
+        <w:rFonts w:ascii="Times New Roman" w:eastAsia="MS Mincho" w:hAnsi="Times New Roman" w:cs="Times New Roman" w:hint="default"/>
+      </w:rPr>
+    </w:lvl>
+    <w:lvl w:ilvl="1" w:tplc="04090003" w:tentative="1">
+      <w:start w:val="1"/>
+      <w:numFmt w:val="bullet"/>
+      <w:lvlText w:val="o"/>
+      <w:lvlJc w:val="left"/>
+      <w:pPr>
+        <w:ind w:left="1440" w:hanging="360"/>
+      </w:pPr>
+      <w:rPr>
+        <w:rFonts w:ascii="Courier New" w:hAnsi="Courier New" w:cs="Courier New" w:hint="default"/>
+      </w:rPr>
+    </w:lvl>
+    <w:lvl w:ilvl="2" w:tplc="04090005" w:tentative="1">
+      <w:start w:val="1"/>
+      <w:numFmt w:val="bullet"/>
+      <w:lvlText w:val=""/>
+      <w:lvlJc w:val="left"/>
+      <w:pPr>
+        <w:ind w:left="2160" w:hanging="360"/>
+      </w:pPr>
+      <w:rPr>
+        <w:rFonts w:ascii="Wingdings" w:hAnsi="Wingdings" w:hint="default"/>
+      </w:rPr>
+    </w:lvl>
+    <w:lvl w:ilvl="3" w:tplc="04090001" w:tentative="1">
+      <w:start w:val="1"/>
+      <w:numFmt w:val="bullet"/>
+      <w:lvlText w:val=""/>
+      <w:lvlJc w:val="left"/>
+      <w:pPr>
+        <w:ind w:left="2880" w:hanging="360"/>
+      </w:pPr>
+      <w:rPr>
+        <w:rFonts w:ascii="Symbol" w:hAnsi="Symbol" w:hint="default"/>
+      </w:rPr>
+    </w:lvl>
+    <w:lvl w:ilvl="4" w:tplc="04090003" w:tentative="1">
+      <w:start w:val="1"/>
+      <w:numFmt w:val="bullet"/>
+      <w:lvlText w:val="o"/>
+      <w:lvlJc w:val="left"/>
+      <w:pPr>
+        <w:ind w:left="3600" w:hanging="360"/>
+      </w:pPr>
+      <w:rPr>
+        <w:rFonts w:ascii="Courier New" w:hAnsi="Courier New" w:cs="Courier New" w:hint="default"/>
+      </w:rPr>
+    </w:lvl>
+    <w:lvl w:ilvl="5" w:tplc="04090005" w:tentative="1">
+      <w:start w:val="1"/>
+      <w:numFmt w:val="bullet"/>
+      <w:lvlText w:val=""/>
+      <w:lvlJc w:val="left"/>
+      <w:pPr>
+        <w:ind w:left="4320" w:hanging="360"/>
+      </w:pPr>
+      <w:rPr>
+        <w:rFonts w:ascii="Wingdings" w:hAnsi="Wingdings" w:hint="default"/>
+      </w:rPr>
+    </w:lvl>
+    <w:lvl w:ilvl="6" w:tplc="04090001" w:tentative="1">
+      <w:start w:val="1"/>
+      <w:numFmt w:val="bullet"/>
+      <w:lvlText w:val=""/>
+      <w:lvlJc w:val="left"/>
+      <w:pPr>
+        <w:ind w:left="5040" w:hanging="360"/>
+      </w:pPr>
+      <w:rPr>
+        <w:rFonts w:ascii="Symbol" w:hAnsi="Symbol" w:hint="default"/>
+      </w:rPr>
+    </w:lvl>
+    <w:lvl w:ilvl="7" w:tplc="04090003" w:tentative="1">
+      <w:start w:val="1"/>
+      <w:numFmt w:val="bullet"/>
+      <w:lvlText w:val="o"/>
+      <w:lvlJc w:val="left"/>
+      <w:pPr>
+        <w:ind w:left="5760" w:hanging="360"/>
+      </w:pPr>
+      <w:rPr>
+        <w:rFonts w:ascii="Courier New" w:hAnsi="Courier New" w:cs="Courier New" w:hint="default"/>
+      </w:rPr>
+    </w:lvl>
+    <w:lvl w:ilvl="8" w:tplc="04090005" w:tentative="1">
+      <w:start w:val="1"/>
+      <w:numFmt w:val="bullet"/>
+      <w:lvlText w:val=""/>
+      <w:lvlJc w:val="left"/>
+      <w:pPr>
+        <w:ind w:left="6480" w:hanging="360"/>
+      </w:pPr>
+      <w:rPr>
+        <w:rFonts w:ascii="Wingdings" w:hAnsi="Wingdings" w:hint="default"/>
+      </w:rPr>
+    </w:lvl>
+  </w:abstractNum>
+  <w:abstractNum w:abstractNumId="4" w15:restartNumberingAfterBreak="0">
     <w:nsid w:val="12EC25B3"/>
     <w:multiLevelType w:val="singleLevel"/>
     <w:tmpl w:val="D55265FE"/>
@@ -5118,6 +4963,7 @@
         <w:strike w:val="0"/>
         <w:dstrike w:val="0"/>
         <w:vanish w:val="0"/>
+        <w:color w:val="000000"/>
         <w:sz w:val="20"/>
         <w:vertAlign w:val="baseline"/>
         <w14:shadow w14:blurRad="0" w14:dist="0" w14:dir="0" w14:sx="0" w14:sy="0" w14:kx="0" w14:ky="0" w14:algn="none">
@@ -5128,15 +4974,10 @@
           <w14:prstDash w14:val="solid"/>
           <w14:bevel/>
         </w14:textOutline>
-        <w14:textFill>
-          <w14:solidFill>
-            <w14:srgbClr w14:val="000000"/>
-          </w14:solidFill>
-        </w14:textFill>
       </w:rPr>
     </w:lvl>
   </w:abstractNum>
-  <w:abstractNum w:abstractNumId="4">
+  <w:abstractNum w:abstractNumId="5" w15:restartNumberingAfterBreak="0">
     <w:nsid w:val="199770EA"/>
     <w:multiLevelType w:val="singleLevel"/>
     <w:tmpl w:val="A2B453D0"/>
@@ -5154,7 +4995,7 @@
       </w:pPr>
     </w:lvl>
   </w:abstractNum>
-  <w:abstractNum w:abstractNumId="5">
+  <w:abstractNum w:abstractNumId="6" w15:restartNumberingAfterBreak="0">
     <w:nsid w:val="1B096CC1"/>
     <w:multiLevelType w:val="singleLevel"/>
     <w:tmpl w:val="A2B453D0"/>
@@ -5172,7 +5013,7 @@
       </w:pPr>
     </w:lvl>
   </w:abstractNum>
-  <w:abstractNum w:abstractNumId="6">
+  <w:abstractNum w:abstractNumId="7" w15:restartNumberingAfterBreak="0">
     <w:nsid w:val="1EEE5310"/>
     <w:multiLevelType w:val="singleLevel"/>
     <w:tmpl w:val="A2B453D0"/>
@@ -5190,7 +5031,7 @@
       </w:pPr>
     </w:lvl>
   </w:abstractNum>
-  <w:abstractNum w:abstractNumId="7">
+  <w:abstractNum w:abstractNumId="8" w15:restartNumberingAfterBreak="0">
     <w:nsid w:val="22D9232D"/>
     <w:multiLevelType w:val="multilevel"/>
     <w:tmpl w:val="DFC408D0"/>
@@ -5260,6 +5101,7 @@
     <w:lvl w:ilvl="5">
       <w:start w:val="1"/>
       <w:numFmt w:val="decimal"/>
+      <w:pStyle w:val="Heading6"/>
       <w:lvlText w:val="%1.%2.%3.%4.%5.%6"/>
       <w:lvlJc w:val="left"/>
       <w:pPr>
@@ -5309,7 +5151,7 @@
       </w:pPr>
     </w:lvl>
   </w:abstractNum>
-  <w:abstractNum w:abstractNumId="8">
+  <w:abstractNum w:abstractNumId="9" w15:restartNumberingAfterBreak="0">
     <w:nsid w:val="23DF63FE"/>
     <w:multiLevelType w:val="singleLevel"/>
     <w:tmpl w:val="A2B453D0"/>
@@ -5327,7 +5169,7 @@
       </w:pPr>
     </w:lvl>
   </w:abstractNum>
-  <w:abstractNum w:abstractNumId="9">
+  <w:abstractNum w:abstractNumId="10" w15:restartNumberingAfterBreak="0">
     <w:nsid w:val="254A4F5E"/>
     <w:multiLevelType w:val="singleLevel"/>
     <w:tmpl w:val="9B1ABC72"/>
@@ -5347,7 +5189,7 @@
       </w:rPr>
     </w:lvl>
   </w:abstractNum>
-  <w:abstractNum w:abstractNumId="10">
+  <w:abstractNum w:abstractNumId="11" w15:restartNumberingAfterBreak="0">
     <w:nsid w:val="2FFD27B0"/>
     <w:multiLevelType w:val="singleLevel"/>
     <w:tmpl w:val="03BC9AF6"/>
@@ -5371,6 +5213,7 @@
         <w:strike w:val="0"/>
         <w:dstrike w:val="0"/>
         <w:vanish w:val="0"/>
+        <w:color w:val="000000"/>
         <w:sz w:val="20"/>
         <w:u w:val="single"/>
         <w:vertAlign w:val="baseline"/>
@@ -5382,15 +5225,10 @@
           <w14:prstDash w14:val="solid"/>
           <w14:bevel/>
         </w14:textOutline>
-        <w14:textFill>
-          <w14:solidFill>
-            <w14:srgbClr w14:val="000000"/>
-          </w14:solidFill>
-        </w14:textFill>
       </w:rPr>
     </w:lvl>
   </w:abstractNum>
-  <w:abstractNum w:abstractNumId="11">
+  <w:abstractNum w:abstractNumId="12" w15:restartNumberingAfterBreak="0">
     <w:nsid w:val="3A865BD1"/>
     <w:multiLevelType w:val="singleLevel"/>
     <w:tmpl w:val="A2B453D0"/>
@@ -5408,7 +5246,7 @@
       </w:pPr>
     </w:lvl>
   </w:abstractNum>
-  <w:abstractNum w:abstractNumId="12">
+  <w:abstractNum w:abstractNumId="13" w15:restartNumberingAfterBreak="0">
     <w:nsid w:val="3CD922D9"/>
     <w:multiLevelType w:val="singleLevel"/>
     <w:tmpl w:val="A4283304"/>
@@ -5429,7 +5267,7 @@
       </w:rPr>
     </w:lvl>
   </w:abstractNum>
-  <w:abstractNum w:abstractNumId="13">
+  <w:abstractNum w:abstractNumId="14" w15:restartNumberingAfterBreak="0">
     <w:nsid w:val="3D4B39F7"/>
     <w:multiLevelType w:val="singleLevel"/>
     <w:tmpl w:val="A2B453D0"/>
@@ -5447,7 +5285,7 @@
       </w:pPr>
     </w:lvl>
   </w:abstractNum>
-  <w:abstractNum w:abstractNumId="14">
+  <w:abstractNum w:abstractNumId="15" w15:restartNumberingAfterBreak="0">
     <w:nsid w:val="3F7D67B1"/>
     <w:multiLevelType w:val="hybridMultilevel"/>
     <w:tmpl w:val="22C66C50"/>
@@ -5560,7 +5398,7 @@
       </w:rPr>
     </w:lvl>
   </w:abstractNum>
-  <w:abstractNum w:abstractNumId="15">
+  <w:abstractNum w:abstractNumId="16" w15:restartNumberingAfterBreak="0">
     <w:nsid w:val="40B3555E"/>
     <w:multiLevelType w:val="singleLevel"/>
     <w:tmpl w:val="BD6EDFA4"/>
@@ -5584,6 +5422,7 @@
         <w:strike w:val="0"/>
         <w:dstrike w:val="0"/>
         <w:vanish w:val="0"/>
+        <w:color w:val="000000"/>
         <w:sz w:val="20"/>
         <w:vertAlign w:val="baseline"/>
         <w14:shadow w14:blurRad="0" w14:dist="0" w14:dir="0" w14:sx="0" w14:sy="0" w14:kx="0" w14:ky="0" w14:algn="none">
@@ -5594,15 +5433,10 @@
           <w14:prstDash w14:val="solid"/>
           <w14:bevel/>
         </w14:textOutline>
-        <w14:textFill>
-          <w14:solidFill>
-            <w14:srgbClr w14:val="000000"/>
-          </w14:solidFill>
-        </w14:textFill>
       </w:rPr>
     </w:lvl>
   </w:abstractNum>
-  <w:abstractNum w:abstractNumId="16">
+  <w:abstractNum w:abstractNumId="17" w15:restartNumberingAfterBreak="0">
     <w:nsid w:val="43067B48"/>
     <w:multiLevelType w:val="multilevel"/>
     <w:tmpl w:val="6994D166"/>
@@ -5743,7 +5577,7 @@
       </w:rPr>
     </w:lvl>
   </w:abstractNum>
-  <w:abstractNum w:abstractNumId="17">
+  <w:abstractNum w:abstractNumId="18" w15:restartNumberingAfterBreak="0">
     <w:nsid w:val="471777A4"/>
     <w:multiLevelType w:val="singleLevel"/>
     <w:tmpl w:val="A2B453D0"/>
@@ -5761,7 +5595,7 @@
       </w:pPr>
     </w:lvl>
   </w:abstractNum>
-  <w:abstractNum w:abstractNumId="18">
+  <w:abstractNum w:abstractNumId="19" w15:restartNumberingAfterBreak="0">
     <w:nsid w:val="47683234"/>
     <w:multiLevelType w:val="singleLevel"/>
     <w:tmpl w:val="A2B453D0"/>
@@ -5779,7 +5613,7 @@
       </w:pPr>
     </w:lvl>
   </w:abstractNum>
-  <w:abstractNum w:abstractNumId="19">
+  <w:abstractNum w:abstractNumId="20" w15:restartNumberingAfterBreak="0">
     <w:nsid w:val="47B373C0"/>
     <w:multiLevelType w:val="singleLevel"/>
     <w:tmpl w:val="A2B453D0"/>
@@ -5797,7 +5631,120 @@
       </w:pPr>
     </w:lvl>
   </w:abstractNum>
-  <w:abstractNum w:abstractNumId="20">
+  <w:abstractNum w:abstractNumId="21" w15:restartNumberingAfterBreak="0">
+    <w:nsid w:val="48647952"/>
+    <w:multiLevelType w:val="hybridMultilevel"/>
+    <w:tmpl w:val="13AC14AE"/>
+    <w:lvl w:ilvl="0" w:tplc="50D46D50">
+      <w:start w:val="22"/>
+      <w:numFmt w:val="bullet"/>
+      <w:lvlText w:val="-"/>
+      <w:lvlJc w:val="left"/>
+      <w:pPr>
+        <w:ind w:left="1080" w:hanging="360"/>
+      </w:pPr>
+      <w:rPr>
+        <w:rFonts w:ascii="Times New Roman" w:eastAsia="MS Mincho" w:hAnsi="Times New Roman" w:cs="Times New Roman" w:hint="default"/>
+      </w:rPr>
+    </w:lvl>
+    <w:lvl w:ilvl="1" w:tplc="04090003" w:tentative="1">
+      <w:start w:val="1"/>
+      <w:numFmt w:val="bullet"/>
+      <w:lvlText w:val="o"/>
+      <w:lvlJc w:val="left"/>
+      <w:pPr>
+        <w:ind w:left="1800" w:hanging="360"/>
+      </w:pPr>
+      <w:rPr>
+        <w:rFonts w:ascii="Courier New" w:hAnsi="Courier New" w:cs="Courier New" w:hint="default"/>
+      </w:rPr>
+    </w:lvl>
+    <w:lvl w:ilvl="2" w:tplc="04090005" w:tentative="1">
+      <w:start w:val="1"/>
+      <w:numFmt w:val="bullet"/>
+      <w:lvlText w:val=""/>
+      <w:lvlJc w:val="left"/>
+      <w:pPr>
+        <w:ind w:left="2520" w:hanging="360"/>
+      </w:pPr>
+      <w:rPr>
+        <w:rFonts w:ascii="Wingdings" w:hAnsi="Wingdings" w:hint="default"/>
+      </w:rPr>
+    </w:lvl>
+    <w:lvl w:ilvl="3" w:tplc="04090001" w:tentative="1">
+      <w:start w:val="1"/>
+      <w:numFmt w:val="bullet"/>
+      <w:lvlText w:val=""/>
+      <w:lvlJc w:val="left"/>
+      <w:pPr>
+        <w:ind w:left="3240" w:hanging="360"/>
+      </w:pPr>
+      <w:rPr>
+        <w:rFonts w:ascii="Symbol" w:hAnsi="Symbol" w:hint="default"/>
+      </w:rPr>
+    </w:lvl>
+    <w:lvl w:ilvl="4" w:tplc="04090003" w:tentative="1">
+      <w:start w:val="1"/>
+      <w:numFmt w:val="bullet"/>
+      <w:lvlText w:val="o"/>
+      <w:lvlJc w:val="left"/>
+      <w:pPr>
+        <w:ind w:left="3960" w:hanging="360"/>
+      </w:pPr>
+      <w:rPr>
+        <w:rFonts w:ascii="Courier New" w:hAnsi="Courier New" w:cs="Courier New" w:hint="default"/>
+      </w:rPr>
+    </w:lvl>
+    <w:lvl w:ilvl="5" w:tplc="04090005" w:tentative="1">
+      <w:start w:val="1"/>
+      <w:numFmt w:val="bullet"/>
+      <w:lvlText w:val=""/>
+      <w:lvlJc w:val="left"/>
+      <w:pPr>
+        <w:ind w:left="4680" w:hanging="360"/>
+      </w:pPr>
+      <w:rPr>
+        <w:rFonts w:ascii="Wingdings" w:hAnsi="Wingdings" w:hint="default"/>
+      </w:rPr>
+    </w:lvl>
+    <w:lvl w:ilvl="6" w:tplc="04090001" w:tentative="1">
+      <w:start w:val="1"/>
+      <w:numFmt w:val="bullet"/>
+      <w:lvlText w:val=""/>
+      <w:lvlJc w:val="left"/>
+      <w:pPr>
+        <w:ind w:left="5400" w:hanging="360"/>
+      </w:pPr>
+      <w:rPr>
+        <w:rFonts w:ascii="Symbol" w:hAnsi="Symbol" w:hint="default"/>
+      </w:rPr>
+    </w:lvl>
+    <w:lvl w:ilvl="7" w:tplc="04090003" w:tentative="1">
+      <w:start w:val="1"/>
+      <w:numFmt w:val="bullet"/>
+      <w:lvlText w:val="o"/>
+      <w:lvlJc w:val="left"/>
+      <w:pPr>
+        <w:ind w:left="6120" w:hanging="360"/>
+      </w:pPr>
+      <w:rPr>
+        <w:rFonts w:ascii="Courier New" w:hAnsi="Courier New" w:cs="Courier New" w:hint="default"/>
+      </w:rPr>
+    </w:lvl>
+    <w:lvl w:ilvl="8" w:tplc="04090005" w:tentative="1">
+      <w:start w:val="1"/>
+      <w:numFmt w:val="bullet"/>
+      <w:lvlText w:val=""/>
+      <w:lvlJc w:val="left"/>
+      <w:pPr>
+        <w:ind w:left="6840" w:hanging="360"/>
+      </w:pPr>
+      <w:rPr>
+        <w:rFonts w:ascii="Wingdings" w:hAnsi="Wingdings" w:hint="default"/>
+      </w:rPr>
+    </w:lvl>
+  </w:abstractNum>
+  <w:abstractNum w:abstractNumId="22" w15:restartNumberingAfterBreak="0">
     <w:nsid w:val="5E7A44CB"/>
     <w:multiLevelType w:val="singleLevel"/>
     <w:tmpl w:val="DB9A2D3A"/>
@@ -5815,7 +5762,7 @@
       </w:pPr>
     </w:lvl>
   </w:abstractNum>
-  <w:abstractNum w:abstractNumId="21">
+  <w:abstractNum w:abstractNumId="23" w15:restartNumberingAfterBreak="0">
     <w:nsid w:val="66192C8E"/>
     <w:multiLevelType w:val="singleLevel"/>
     <w:tmpl w:val="A2B453D0"/>
@@ -5833,7 +5780,7 @@
       </w:pPr>
     </w:lvl>
   </w:abstractNum>
-  <w:abstractNum w:abstractNumId="22">
+  <w:abstractNum w:abstractNumId="24" w15:restartNumberingAfterBreak="0">
     <w:nsid w:val="664A7D5D"/>
     <w:multiLevelType w:val="singleLevel"/>
     <w:tmpl w:val="A2B453D0"/>
@@ -5851,7 +5798,7 @@
       </w:pPr>
     </w:lvl>
   </w:abstractNum>
-  <w:abstractNum w:abstractNumId="23">
+  <w:abstractNum w:abstractNumId="25" w15:restartNumberingAfterBreak="0">
     <w:nsid w:val="69DE2537"/>
     <w:multiLevelType w:val="singleLevel"/>
     <w:tmpl w:val="A2B453D0"/>
@@ -5869,7 +5816,7 @@
       </w:pPr>
     </w:lvl>
   </w:abstractNum>
-  <w:abstractNum w:abstractNumId="24">
+  <w:abstractNum w:abstractNumId="26" w15:restartNumberingAfterBreak="0">
     <w:nsid w:val="69FC3774"/>
     <w:multiLevelType w:val="singleLevel"/>
     <w:tmpl w:val="1D42E7EC"/>
@@ -5887,7 +5834,7 @@
       </w:pPr>
     </w:lvl>
   </w:abstractNum>
-  <w:abstractNum w:abstractNumId="25">
+  <w:abstractNum w:abstractNumId="27" w15:restartNumberingAfterBreak="0">
     <w:nsid w:val="6CAE2D27"/>
     <w:multiLevelType w:val="singleLevel"/>
     <w:tmpl w:val="A2B453D0"/>
@@ -5905,7 +5852,7 @@
       </w:pPr>
     </w:lvl>
   </w:abstractNum>
-  <w:abstractNum w:abstractNumId="26">
+  <w:abstractNum w:abstractNumId="28" w15:restartNumberingAfterBreak="0">
     <w:nsid w:val="6E200C98"/>
     <w:multiLevelType w:val="singleLevel"/>
     <w:tmpl w:val="A2B453D0"/>
@@ -5923,7 +5870,7 @@
       </w:pPr>
     </w:lvl>
   </w:abstractNum>
-  <w:abstractNum w:abstractNumId="27">
+  <w:abstractNum w:abstractNumId="29" w15:restartNumberingAfterBreak="0">
     <w:nsid w:val="6F554E85"/>
     <w:multiLevelType w:val="singleLevel"/>
     <w:tmpl w:val="A2B453D0"/>
@@ -5941,7 +5888,7 @@
       </w:pPr>
     </w:lvl>
   </w:abstractNum>
-  <w:abstractNum w:abstractNumId="28">
+  <w:abstractNum w:abstractNumId="30" w15:restartNumberingAfterBreak="0">
     <w:nsid w:val="703A2D81"/>
     <w:multiLevelType w:val="singleLevel"/>
     <w:tmpl w:val="A2B453D0"/>
@@ -5959,7 +5906,7 @@
       </w:pPr>
     </w:lvl>
   </w:abstractNum>
-  <w:abstractNum w:abstractNumId="29">
+  <w:abstractNum w:abstractNumId="31" w15:restartNumberingAfterBreak="0">
     <w:nsid w:val="71BB7563"/>
     <w:multiLevelType w:val="singleLevel"/>
     <w:tmpl w:val="876EF2CC"/>
@@ -5976,7 +5923,7 @@
       </w:pPr>
     </w:lvl>
   </w:abstractNum>
-  <w:abstractNum w:abstractNumId="30">
+  <w:abstractNum w:abstractNumId="32" w15:restartNumberingAfterBreak="0">
     <w:nsid w:val="74C744AB"/>
     <w:multiLevelType w:val="singleLevel"/>
     <w:tmpl w:val="A2B453D0"/>
@@ -5994,7 +5941,7 @@
       </w:pPr>
     </w:lvl>
   </w:abstractNum>
-  <w:abstractNum w:abstractNumId="31">
+  <w:abstractNum w:abstractNumId="33" w15:restartNumberingAfterBreak="0">
     <w:nsid w:val="7C1920B2"/>
     <w:multiLevelType w:val="singleLevel"/>
     <w:tmpl w:val="60644554"/>
@@ -6016,43 +5963,49 @@
     </w:lvl>
   </w:abstractNum>
   <w:num w:numId="1">
-    <w:abstractNumId w:val="24"/>
+    <w:abstractNumId w:val="26"/>
   </w:num>
   <w:num w:numId="2">
+    <w:abstractNumId w:val="17"/>
+  </w:num>
+  <w:num w:numId="3">
+    <w:abstractNumId w:val="4"/>
+  </w:num>
+  <w:num w:numId="4">
+    <w:abstractNumId w:val="11"/>
+  </w:num>
+  <w:num w:numId="5">
     <w:abstractNumId w:val="16"/>
   </w:num>
-  <w:num w:numId="3">
-    <w:abstractNumId w:val="3"/>
+  <w:num w:numId="6">
+    <w:abstractNumId w:val="33"/>
   </w:num>
-  <w:num w:numId="4">
+  <w:num w:numId="7">
+    <w:abstractNumId w:val="13"/>
+  </w:num>
+  <w:num w:numId="8">
+    <w:abstractNumId w:val="22"/>
+  </w:num>
+  <w:num w:numId="9">
     <w:abstractNumId w:val="10"/>
   </w:num>
-  <w:num w:numId="5">
+  <w:num w:numId="10">
+    <w:abstractNumId w:val="31"/>
+  </w:num>
+  <w:num w:numId="11">
+    <w:abstractNumId w:val="8"/>
+  </w:num>
+  <w:num w:numId="12">
+    <w:abstractNumId w:val="8"/>
+  </w:num>
+  <w:num w:numId="13">
     <w:abstractNumId w:val="15"/>
   </w:num>
-  <w:num w:numId="6">
-    <w:abstractNumId w:val="31"/>
+  <w:num w:numId="14">
+    <w:abstractNumId w:val="21"/>
   </w:num>
-  <w:num w:numId="7">
-    <w:abstractNumId w:val="12"/>
-  </w:num>
-  <w:num w:numId="8">
-    <w:abstractNumId w:val="20"/>
-  </w:num>
-  <w:num w:numId="9">
-    <w:abstractNumId w:val="9"/>
-  </w:num>
-  <w:num w:numId="10">
-    <w:abstractNumId w:val="29"/>
-  </w:num>
-  <w:num w:numId="11">
-    <w:abstractNumId w:val="7"/>
-  </w:num>
-  <w:num w:numId="12">
-    <w:abstractNumId w:val="7"/>
-  </w:num>
-  <w:num w:numId="13">
-    <w:abstractNumId w:val="14"/>
+  <w:num w:numId="15">
+    <w:abstractNumId w:val="3"/>
   </w:num>
 </w:numbering>
 </file>
@@ -6084,6 +6037,50 @@
     <w:lsdException w:name="Subtitle" w:qFormat="1"/>
     <w:lsdException w:name="Strong" w:qFormat="1"/>
     <w:lsdException w:name="Emphasis" w:qFormat="1"/>
+    <w:lsdException w:name="Normal Table" w:semiHidden="1" w:unhideWhenUsed="1"/>
+    <w:lsdException w:name="Table Simple 1" w:semiHidden="1" w:unhideWhenUsed="1"/>
+    <w:lsdException w:name="Table Simple 2" w:semiHidden="1" w:unhideWhenUsed="1"/>
+    <w:lsdException w:name="Table Simple 3" w:semiHidden="1" w:unhideWhenUsed="1"/>
+    <w:lsdException w:name="Table Classic 1" w:semiHidden="1" w:unhideWhenUsed="1"/>
+    <w:lsdException w:name="Table Classic 2" w:semiHidden="1" w:unhideWhenUsed="1"/>
+    <w:lsdException w:name="Table Classic 3" w:semiHidden="1" w:unhideWhenUsed="1"/>
+    <w:lsdException w:name="Table Classic 4" w:semiHidden="1" w:unhideWhenUsed="1"/>
+    <w:lsdException w:name="Table Colorful 1" w:semiHidden="1" w:unhideWhenUsed="1"/>
+    <w:lsdException w:name="Table Colorful 2" w:semiHidden="1" w:unhideWhenUsed="1"/>
+    <w:lsdException w:name="Table Colorful 3" w:semiHidden="1" w:unhideWhenUsed="1"/>
+    <w:lsdException w:name="Table Columns 1" w:semiHidden="1" w:unhideWhenUsed="1"/>
+    <w:lsdException w:name="Table Columns 2" w:semiHidden="1" w:unhideWhenUsed="1"/>
+    <w:lsdException w:name="Table Columns 3" w:semiHidden="1" w:unhideWhenUsed="1"/>
+    <w:lsdException w:name="Table Columns 4" w:semiHidden="1" w:unhideWhenUsed="1"/>
+    <w:lsdException w:name="Table Columns 5" w:semiHidden="1" w:unhideWhenUsed="1"/>
+    <w:lsdException w:name="Table Grid 1" w:semiHidden="1" w:unhideWhenUsed="1"/>
+    <w:lsdException w:name="Table Grid 2" w:semiHidden="1" w:unhideWhenUsed="1"/>
+    <w:lsdException w:name="Table Grid 3" w:semiHidden="1" w:unhideWhenUsed="1"/>
+    <w:lsdException w:name="Table Grid 4" w:semiHidden="1" w:unhideWhenUsed="1"/>
+    <w:lsdException w:name="Table Grid 5" w:semiHidden="1" w:unhideWhenUsed="1"/>
+    <w:lsdException w:name="Table Grid 6" w:semiHidden="1" w:unhideWhenUsed="1"/>
+    <w:lsdException w:name="Table Grid 7" w:semiHidden="1" w:unhideWhenUsed="1"/>
+    <w:lsdException w:name="Table Grid 8" w:semiHidden="1" w:unhideWhenUsed="1"/>
+    <w:lsdException w:name="Table List 1" w:semiHidden="1" w:unhideWhenUsed="1"/>
+    <w:lsdException w:name="Table List 2" w:semiHidden="1" w:unhideWhenUsed="1"/>
+    <w:lsdException w:name="Table List 3" w:semiHidden="1" w:unhideWhenUsed="1"/>
+    <w:lsdException w:name="Table List 4" w:semiHidden="1" w:unhideWhenUsed="1"/>
+    <w:lsdException w:name="Table List 5" w:semiHidden="1" w:unhideWhenUsed="1"/>
+    <w:lsdException w:name="Table List 6" w:semiHidden="1" w:unhideWhenUsed="1"/>
+    <w:lsdException w:name="Table List 7" w:semiHidden="1" w:unhideWhenUsed="1"/>
+    <w:lsdException w:name="Table List 8" w:semiHidden="1" w:unhideWhenUsed="1"/>
+    <w:lsdException w:name="Table 3D effects 1" w:semiHidden="1" w:unhideWhenUsed="1"/>
+    <w:lsdException w:name="Table 3D effects 2" w:semiHidden="1" w:unhideWhenUsed="1"/>
+    <w:lsdException w:name="Table 3D effects 3" w:semiHidden="1" w:unhideWhenUsed="1"/>
+    <w:lsdException w:name="Table Contemporary" w:semiHidden="1" w:unhideWhenUsed="1"/>
+    <w:lsdException w:name="Table Elegant" w:semiHidden="1" w:unhideWhenUsed="1"/>
+    <w:lsdException w:name="Table Professional" w:semiHidden="1" w:unhideWhenUsed="1"/>
+    <w:lsdException w:name="Table Subtle 1" w:semiHidden="1" w:unhideWhenUsed="1"/>
+    <w:lsdException w:name="Table Subtle 2" w:semiHidden="1" w:unhideWhenUsed="1"/>
+    <w:lsdException w:name="Table Web 1" w:semiHidden="1" w:unhideWhenUsed="1"/>
+    <w:lsdException w:name="Table Web 2" w:semiHidden="1" w:unhideWhenUsed="1"/>
+    <w:lsdException w:name="Table Web 3" w:semiHidden="1" w:unhideWhenUsed="1"/>
+    <w:lsdException w:name="Table Theme" w:semiHidden="1" w:unhideWhenUsed="1"/>
     <w:lsdException w:name="Placeholder Text" w:semiHidden="1" w:uiPriority="99"/>
     <w:lsdException w:name="No Spacing" w:uiPriority="1" w:qFormat="1"/>
     <w:lsdException w:name="Light Shading" w:uiPriority="60"/>
@@ -6410,6 +6407,7 @@
       <w:rFonts w:ascii="Verdana" w:hAnsi="Verdana"/>
       <w:b/>
       <w:outline/>
+      <w:color w:val="000000"/>
       <w:spacing w:val="20"/>
       <w:sz w:val="40"/>
       <w14:shadow w14:blurRad="50800" w14:dist="38100" w14:dir="2700000" w14:sx="100000" w14:sy="100000" w14:kx="0" w14:ky="0" w14:algn="tl">
@@ -6504,11 +6502,15 @@
   </w:style>
   <w:style w:type="character" w:default="1" w:styleId="DefaultParagraphFont">
     <w:name w:val="Default Paragraph Font"/>
+    <w:uiPriority w:val="1"/>
     <w:semiHidden/>
+    <w:unhideWhenUsed/>
   </w:style>
   <w:style w:type="table" w:default="1" w:styleId="TableNormal">
     <w:name w:val="Normal Table"/>
+    <w:uiPriority w:val="99"/>
     <w:semiHidden/>
+    <w:unhideWhenUsed/>
     <w:tblPr>
       <w:tblInd w:w="0" w:type="dxa"/>
       <w:tblCellMar>
@@ -6521,7 +6523,9 @@
   </w:style>
   <w:style w:type="numbering" w:default="1" w:styleId="NoList">
     <w:name w:val="No List"/>
+    <w:uiPriority w:val="99"/>
     <w:semiHidden/>
+    <w:unhideWhenUsed/>
   </w:style>
   <w:style w:type="paragraph" w:styleId="NormalIndent">
     <w:name w:val="Normal Indent"/>

</xml_diff>